<commit_message>
Update files for ts-k8s
</commit_message>
<xml_diff>
--- a/ts-k8s-setup.docx
+++ b/ts-k8s-setup.docx
@@ -1,6 +1,6 @@
 
 <file path=word/document.xml><?xml version="1.0" encoding="utf-8"?>
-<w:document xmlns:wpc="http://schemas.microsoft.com/office/word/2010/wordprocessingCanvas" xmlns:cx="http://schemas.microsoft.com/office/drawing/2014/chartex" xmlns:cx1="http://schemas.microsoft.com/office/drawing/2015/9/8/chartex" xmlns:cx2="http://schemas.microsoft.com/office/drawing/2015/10/21/chartex" xmlns:cx3="http://schemas.microsoft.com/office/drawing/2016/5/9/chartex" xmlns:cx4="http://schemas.microsoft.com/office/drawing/2016/5/10/chartex" xmlns:cx5="http://schemas.microsoft.com/office/drawing/2016/5/11/chartex" xmlns:cx6="http://schemas.microsoft.com/office/drawing/2016/5/12/chartex" xmlns:cx7="http://schemas.microsoft.com/office/drawing/2016/5/13/chartex" xmlns:cx8="http://schemas.microsoft.com/office/drawing/2016/5/14/chartex" xmlns:mc="http://schemas.openxmlformats.org/markup-compatibility/2006" xmlns:aink="http://schemas.microsoft.com/office/drawing/2016/ink" xmlns:am3d="http://schemas.microsoft.com/office/drawing/2017/model3d" xmlns:o="urn:schemas-microsoft-com:office:office" xmlns:r="http://schemas.openxmlformats.org/officeDocument/2006/relationships" xmlns:m="http://schemas.openxmlformats.org/officeDocument/2006/math" xmlns:v="urn:schemas-microsoft-com:vml" xmlns:wp14="http://schemas.microsoft.com/office/word/2010/wordprocessingDrawing" xmlns:wp="http://schemas.openxmlformats.org/drawingml/2006/wordprocessingDrawing" xmlns:w10="urn:schemas-microsoft-com:office:word" xmlns:w="http://schemas.openxmlformats.org/wordprocessingml/2006/main" xmlns:w14="http://schemas.microsoft.com/office/word/2010/wordml" xmlns:w15="http://schemas.microsoft.com/office/word/2012/wordml" xmlns:w16cex="http://schemas.microsoft.com/office/word/2018/wordml/cex" xmlns:w16cid="http://schemas.microsoft.com/office/word/2016/wordml/cid" xmlns:w16="http://schemas.microsoft.com/office/word/2018/wordml" xmlns:w16se="http://schemas.microsoft.com/office/word/2015/wordml/symex" xmlns:wpg="http://schemas.microsoft.com/office/word/2010/wordprocessingGroup" xmlns:wpi="http://schemas.microsoft.com/office/word/2010/wordprocessingInk" xmlns:wne="http://schemas.microsoft.com/office/word/2006/wordml" xmlns:wps="http://schemas.microsoft.com/office/word/2010/wordprocessingShape" mc:Ignorable="w14 w15 w16se w16cid w16 w16cex wp14">
+<w:document xmlns:wpc="http://schemas.microsoft.com/office/word/2010/wordprocessingCanvas" xmlns:cx="http://schemas.microsoft.com/office/drawing/2014/chartex" xmlns:cx1="http://schemas.microsoft.com/office/drawing/2015/9/8/chartex" xmlns:cx2="http://schemas.microsoft.com/office/drawing/2015/10/21/chartex" xmlns:cx3="http://schemas.microsoft.com/office/drawing/2016/5/9/chartex" xmlns:cx4="http://schemas.microsoft.com/office/drawing/2016/5/10/chartex" xmlns:cx5="http://schemas.microsoft.com/office/drawing/2016/5/11/chartex" xmlns:cx6="http://schemas.microsoft.com/office/drawing/2016/5/12/chartex" xmlns:cx7="http://schemas.microsoft.com/office/drawing/2016/5/13/chartex" xmlns:cx8="http://schemas.microsoft.com/office/drawing/2016/5/14/chartex" xmlns:mc="http://schemas.openxmlformats.org/markup-compatibility/2006" xmlns:aink="http://schemas.microsoft.com/office/drawing/2016/ink" xmlns:am3d="http://schemas.microsoft.com/office/drawing/2017/model3d" xmlns:o="urn:schemas-microsoft-com:office:office" xmlns:r="http://schemas.openxmlformats.org/officeDocument/2006/relationships" xmlns:m="http://schemas.openxmlformats.org/officeDocument/2006/math" xmlns:v="urn:schemas-microsoft-com:vml" xmlns:wp14="http://schemas.microsoft.com/office/word/2010/wordprocessingDrawing" xmlns:wp="http://schemas.openxmlformats.org/drawingml/2006/wordprocessingDrawing" xmlns:w10="urn:schemas-microsoft-com:office:word" xmlns:w="http://schemas.openxmlformats.org/wordprocessingml/2006/main" xmlns:w14="http://schemas.microsoft.com/office/word/2010/wordml" xmlns:w15="http://schemas.microsoft.com/office/word/2012/wordml" xmlns:w16cex="http://schemas.microsoft.com/office/word/2018/wordml/cex" xmlns:w16cid="http://schemas.microsoft.com/office/word/2016/wordml/cid" xmlns:w16="http://schemas.microsoft.com/office/word/2018/wordml" xmlns:w16sdtdh="http://schemas.microsoft.com/office/word/2020/wordml/sdtdatahash" xmlns:w16se="http://schemas.microsoft.com/office/word/2015/wordml/symex" xmlns:wpg="http://schemas.microsoft.com/office/word/2010/wordprocessingGroup" xmlns:wpi="http://schemas.microsoft.com/office/word/2010/wordprocessingInk" xmlns:wne="http://schemas.microsoft.com/office/word/2006/wordml" xmlns:wps="http://schemas.microsoft.com/office/word/2010/wordprocessingShape" mc:Ignorable="w14 w15 w16se w16cid w16 w16cex w16sdtdh wp14">
   <w:body>
     <w:p>
       <w:pPr>
@@ -10,352 +10,1153 @@
         </w:rPr>
       </w:pPr>
       <w:bookmarkStart w:id="0" w:name="_Hlk524925504"/>
+      <w:r>
+        <w:rPr>
+          <w:b/>
+        </w:rPr>
+        <w:t>Troubleshooting Kubernetes</w:t>
+      </w:r>
+      <w:r>
+        <w:rPr>
+          <w:b/>
+        </w:rPr>
+        <w:t xml:space="preserve"> </w:t>
+      </w:r>
+      <w:r>
+        <w:rPr>
+          <w:b/>
+        </w:rPr>
+        <w:t>- Setup</w:t>
+      </w:r>
+    </w:p>
+    <w:p>
+      <w:pPr>
+        <w:jc w:val="center"/>
+        <w:rPr>
+          <w:b/>
+        </w:rPr>
+      </w:pPr>
+      <w:r>
+        <w:rPr>
+          <w:b/>
+        </w:rPr>
+        <w:t xml:space="preserve">Version </w:t>
+      </w:r>
+      <w:r>
+        <w:rPr>
+          <w:b/>
+        </w:rPr>
+        <w:t>2</w:t>
+      </w:r>
+      <w:r>
+        <w:rPr>
+          <w:b/>
+        </w:rPr>
+        <w:t>.</w:t>
+      </w:r>
+      <w:r>
+        <w:rPr>
+          <w:b/>
+        </w:rPr>
+        <w:t>0</w:t>
+      </w:r>
+      <w:r>
+        <w:rPr>
+          <w:b/>
+        </w:rPr>
+        <w:t xml:space="preserve"> – </w:t>
+      </w:r>
+      <w:r>
+        <w:rPr>
+          <w:b/>
+        </w:rPr>
+        <w:t>0</w:t>
+      </w:r>
+      <w:r>
+        <w:rPr>
+          <w:b/>
+        </w:rPr>
+        <w:t>4</w:t>
+      </w:r>
+      <w:r>
+        <w:rPr>
+          <w:b/>
+        </w:rPr>
+        <w:t>/</w:t>
+      </w:r>
+      <w:r>
+        <w:rPr>
+          <w:b/>
+        </w:rPr>
+        <w:t>30</w:t>
+      </w:r>
+      <w:r>
+        <w:rPr>
+          <w:b/>
+        </w:rPr>
+        <w:t>/</w:t>
+      </w:r>
+      <w:r>
+        <w:rPr>
+          <w:b/>
+        </w:rPr>
+        <w:t>2</w:t>
+      </w:r>
+      <w:r>
+        <w:rPr>
+          <w:b/>
+        </w:rPr>
+        <w:t>2</w:t>
+      </w:r>
+    </w:p>
+    <w:p>
+      <w:pPr>
+        <w:jc w:val="center"/>
+        <w:rPr>
+          <w:b/>
+        </w:rPr>
+      </w:pPr>
+      <w:r>
+        <w:rPr>
+          <w:b/>
+        </w:rPr>
+        <w:t>Brent Laster</w:t>
+      </w:r>
+      <w:r>
+        <w:rPr>
+          <w:b/>
+        </w:rPr>
+        <w:t>, Lead Instructor  - Tech Skills Transformations LLC</w:t>
+      </w:r>
+    </w:p>
+    <w:bookmarkEnd w:id="0"/>
+    <w:p>
+      <w:pPr>
+        <w:jc w:val="center"/>
+        <w:rPr>
+          <w:b/>
+        </w:rPr>
+      </w:pPr>
+    </w:p>
+    <w:p>
+      <w:pPr>
+        <w:rPr>
+          <w:b/>
+          <w:color w:val="FF0000"/>
+        </w:rPr>
+      </w:pPr>
+      <w:r>
+        <w:rPr>
+          <w:b/>
+          <w:color w:val="FF0000"/>
+        </w:rPr>
+        <w:t xml:space="preserve">IMPORTANT SETUP INSTRUCTIONS </w:t>
+      </w:r>
+      <w:r>
+        <w:rPr>
+          <w:b/>
+          <w:color w:val="FF0000"/>
+        </w:rPr>
+        <w:t>–</w:t>
+      </w:r>
+      <w:r>
+        <w:rPr>
+          <w:b/>
+          <w:color w:val="FF0000"/>
+        </w:rPr>
+        <w:t xml:space="preserve"> </w:t>
+      </w:r>
+      <w:r>
+        <w:rPr>
+          <w:b/>
+          <w:color w:val="FF0000"/>
+        </w:rPr>
+        <w:t>PLEASE COMPLETE BEFORE THE C</w:t>
+      </w:r>
+      <w:r>
+        <w:rPr>
+          <w:b/>
+          <w:color w:val="FF0000"/>
+        </w:rPr>
+        <w:t>LAS</w:t>
+      </w:r>
+      <w:r>
+        <w:rPr>
+          <w:b/>
+          <w:color w:val="FF0000"/>
+        </w:rPr>
+        <w:t>S</w:t>
+      </w:r>
+      <w:r>
+        <w:rPr>
+          <w:b/>
+          <w:color w:val="FF0000"/>
+        </w:rPr>
+        <w:t>.</w:t>
+      </w:r>
+    </w:p>
+    <w:p>
+      <w:pPr>
+        <w:rPr>
+          <w:b/>
+          <w:color w:val="FF0000"/>
+          <w:sz w:val="24"/>
+          <w:szCs w:val="24"/>
+        </w:rPr>
+      </w:pPr>
+      <w:r>
+        <w:rPr>
+          <w:b/>
+          <w:color w:val="FF0000"/>
+          <w:sz w:val="24"/>
+          <w:szCs w:val="24"/>
+        </w:rPr>
+        <w:t xml:space="preserve">ALSO, IT IS RECOMMENDED TO </w:t>
+      </w:r>
+      <w:r>
+        <w:rPr>
+          <w:b/>
+          <w:sz w:val="24"/>
+          <w:szCs w:val="24"/>
+        </w:rPr>
+        <w:t xml:space="preserve">PRINT A COPY </w:t>
+      </w:r>
+      <w:r>
+        <w:rPr>
+          <w:b/>
+          <w:color w:val="FF0000"/>
+          <w:sz w:val="24"/>
+          <w:szCs w:val="24"/>
+        </w:rPr>
+        <w:t xml:space="preserve">OF THE CLASS LABS </w:t>
+      </w:r>
+      <w:r>
+        <w:rPr>
+          <w:b/>
+          <w:color w:val="FF0000"/>
+          <w:sz w:val="24"/>
+          <w:szCs w:val="24"/>
+        </w:rPr>
+        <w:t>TO HAVE</w:t>
+      </w:r>
+      <w:r>
+        <w:rPr>
+          <w:b/>
+          <w:color w:val="FF0000"/>
+          <w:sz w:val="24"/>
+          <w:szCs w:val="24"/>
+        </w:rPr>
+        <w:t xml:space="preserve"> WITH YOU IF YOU PREFER TO WORK FROM A PAPER COPY.  THE LABS ARE SIGNIFICANT.</w:t>
+      </w:r>
+    </w:p>
+    <w:p>
+      <w:pPr>
+        <w:pStyle w:val="ListParagraph"/>
+        <w:numPr>
+          <w:ilvl w:val="0"/>
+          <w:numId w:val="2"/>
+        </w:numPr>
+        <w:rPr>
+          <w:b/>
+          <w:color w:val="FF0000"/>
+        </w:rPr>
+      </w:pPr>
+      <w:r>
+        <w:rPr>
+          <w:b/>
+          <w:color w:val="FF0000"/>
+        </w:rPr>
+        <w:t>Labs will be made available closer to the workshop date.</w:t>
+      </w:r>
+    </w:p>
+    <w:p>
+      <w:pPr>
+        <w:rPr>
+          <w:b/>
+        </w:rPr>
+      </w:pPr>
+      <w:r>
+        <w:rPr>
+          <w:b/>
+        </w:rPr>
+        <w:t xml:space="preserve">Hello and thank you for </w:t>
+      </w:r>
+      <w:r>
+        <w:rPr>
+          <w:b/>
+        </w:rPr>
+        <w:t>registering</w:t>
+      </w:r>
+      <w:r>
+        <w:rPr>
+          <w:b/>
+        </w:rPr>
+        <w:t xml:space="preserve"> for this </w:t>
+      </w:r>
+      <w:r>
+        <w:rPr>
+          <w:b/>
+        </w:rPr>
+        <w:t>workshop</w:t>
+      </w:r>
+      <w:r>
+        <w:rPr>
+          <w:b/>
+        </w:rPr>
+        <w:t xml:space="preserve">. In order to be able to work through the labs and </w:t>
+      </w:r>
+      <w:r>
+        <w:rPr>
+          <w:b/>
+        </w:rPr>
+        <w:t>effectively</w:t>
+      </w:r>
+      <w:r>
+        <w:rPr>
+          <w:b/>
+        </w:rPr>
+        <w:t xml:space="preserve"> understand the material, it </w:t>
+      </w:r>
+      <w:r>
+        <w:rPr>
+          <w:b/>
+        </w:rPr>
+        <w:t>will be to your advantage to get your system setup fol</w:t>
+      </w:r>
+      <w:r>
+        <w:rPr>
+          <w:b/>
+        </w:rPr>
+        <w:t xml:space="preserve">lowing the instructions below.  </w:t>
+      </w:r>
+    </w:p>
+    <w:p>
+      <w:pPr>
+        <w:rPr>
+          <w:b/>
+          <w:color w:val="00B050"/>
+          <w:u w:val="single"/>
+        </w:rPr>
+      </w:pPr>
+      <w:r>
+        <w:rPr>
+          <w:b/>
+          <w:color w:val="00B050"/>
+          <w:u w:val="single"/>
+        </w:rPr>
+        <w:t>Note:  This workshop assumes you have a working knowledge of Kubernetes.  This is a prerequisite for success in this workshop.</w:t>
+      </w:r>
+    </w:p>
+    <w:p>
+      <w:pPr>
+        <w:rPr>
+          <w:bCs/>
+          <w:color w:val="FF0000"/>
+        </w:rPr>
+      </w:pPr>
+      <w:r>
+        <w:rPr>
+          <w:bCs/>
+          <w:color w:val="FF0000"/>
+        </w:rPr>
+        <w:t xml:space="preserve">This workshop has </w:t>
+      </w:r>
       <w:proofErr w:type="gramStart"/>
       <w:r>
         <w:rPr>
-          <w:b/>
-        </w:rPr>
-        <w:t xml:space="preserve">Troubleshooting </w:t>
-      </w:r>
-      <w:r>
-        <w:rPr>
-          <w:b/>
-        </w:rPr>
-        <w:t xml:space="preserve"> Kubernetes</w:t>
+          <w:bCs/>
+          <w:color w:val="FF0000"/>
+        </w:rPr>
+        <w:t>labs</w:t>
       </w:r>
       <w:proofErr w:type="gramEnd"/>
       <w:r>
         <w:rPr>
-          <w:b/>
+          <w:bCs/>
+          <w:color w:val="FF0000"/>
+        </w:rPr>
+        <w:t xml:space="preserve"> and it is intended that </w:t>
+      </w:r>
+      <w:r>
+        <w:rPr>
+          <w:b/>
+          <w:color w:val="FF0000"/>
+        </w:rPr>
+        <w:t>you use your own computer to do these on, so plan to bring a laptop with you ALREADY SETUP per the directions below</w:t>
+      </w:r>
+      <w:r>
+        <w:rPr>
+          <w:bCs/>
+          <w:color w:val="FF0000"/>
+          <w:u w:val="single"/>
+        </w:rPr>
+        <w:t>.  There will not be time to get everything setup at the workshop.</w:t>
+      </w:r>
+    </w:p>
+    <w:p>
+      <w:pPr>
+        <w:rPr>
+          <w:bCs/>
+          <w:color w:val="000000" w:themeColor="text1"/>
+        </w:rPr>
+      </w:pPr>
+      <w:r>
+        <w:rPr>
+          <w:bCs/>
+          <w:color w:val="000000" w:themeColor="text1"/>
+        </w:rPr>
+        <w:t xml:space="preserve">You may choose to setup your laptop environment either by running the application VirtualBox and a preconfigured virtual machine (VM) with </w:t>
+      </w:r>
+      <w:proofErr w:type="gramStart"/>
+      <w:r>
+        <w:rPr>
+          <w:bCs/>
+          <w:color w:val="000000" w:themeColor="text1"/>
+        </w:rPr>
+        <w:t>all of</w:t>
+      </w:r>
+      <w:proofErr w:type="gramEnd"/>
+      <w:r>
+        <w:rPr>
+          <w:bCs/>
+          <w:color w:val="000000" w:themeColor="text1"/>
+        </w:rPr>
+        <w:t xml:space="preserve"> the applications already installed and setup on it</w:t>
+      </w:r>
+      <w:r>
+        <w:rPr>
+          <w:bCs/>
+          <w:color w:val="000000" w:themeColor="text1"/>
+        </w:rPr>
+        <w:t xml:space="preserve"> or by installing and configuring the applications yourself directly on your system</w:t>
+      </w:r>
+      <w:r>
+        <w:rPr>
+          <w:bCs/>
+          <w:color w:val="000000" w:themeColor="text1"/>
+        </w:rPr>
+        <w:t xml:space="preserve">. </w:t>
+      </w:r>
+      <w:r>
+        <w:rPr>
+          <w:bCs/>
+          <w:color w:val="000000" w:themeColor="text1"/>
+        </w:rPr>
+        <w:t xml:space="preserve"> Instructions for </w:t>
+      </w:r>
+      <w:r>
+        <w:rPr>
+          <w:bCs/>
+          <w:color w:val="000000" w:themeColor="text1"/>
+        </w:rPr>
+        <w:t xml:space="preserve">the VirtualBox approach are </w:t>
+      </w:r>
+      <w:r>
+        <w:rPr>
+          <w:bCs/>
+          <w:color w:val="000000" w:themeColor="text1"/>
+        </w:rPr>
+        <w:t xml:space="preserve"> below under the heading </w:t>
+      </w:r>
+      <w:r>
+        <w:rPr>
+          <w:b/>
+          <w:color w:val="000000" w:themeColor="text1"/>
+        </w:rPr>
+        <w:t>"Option B: VirtualBox Option."</w:t>
+      </w:r>
+      <w:r>
+        <w:rPr>
+          <w:bCs/>
+          <w:color w:val="000000" w:themeColor="text1"/>
         </w:rPr>
         <w:t xml:space="preserve"> </w:t>
       </w:r>
       <w:r>
         <w:rPr>
-          <w:b/>
-        </w:rPr>
-        <w:t>- Setup</w:t>
-      </w:r>
-    </w:p>
-    <w:p>
-      <w:pPr>
-        <w:jc w:val="center"/>
-        <w:rPr>
-          <w:b/>
-        </w:rPr>
-      </w:pPr>
-      <w:r>
-        <w:rPr>
-          <w:b/>
-        </w:rPr>
-        <w:t xml:space="preserve">Version </w:t>
-      </w:r>
-      <w:r>
-        <w:rPr>
-          <w:b/>
+          <w:bCs/>
+          <w:color w:val="000000" w:themeColor="text1"/>
+        </w:rPr>
+        <w:t xml:space="preserve"> Instructions for the self-configured approach are below under the heading </w:t>
+      </w:r>
+      <w:r>
+        <w:rPr>
+          <w:b/>
+          <w:color w:val="000000" w:themeColor="text1"/>
+        </w:rPr>
+        <w:t>"Option A: Manual setup"</w:t>
+      </w:r>
+      <w:r>
+        <w:rPr>
+          <w:bCs/>
+          <w:color w:val="000000" w:themeColor="text1"/>
+        </w:rPr>
+        <w:t>.</w:t>
+      </w:r>
+    </w:p>
+    <w:p>
+      <w:pPr>
+        <w:rPr>
+          <w:bCs/>
+          <w:color w:val="000000" w:themeColor="text1"/>
+        </w:rPr>
+      </w:pPr>
+      <w:r>
+        <w:rPr>
+          <w:bCs/>
+          <w:color w:val="000000" w:themeColor="text1"/>
+        </w:rPr>
+        <w:t>While the VirtualBox Option is the simplest in terms of steps required</w:t>
+      </w:r>
+      <w:r>
+        <w:rPr>
+          <w:bCs/>
+          <w:color w:val="000000" w:themeColor="text1"/>
+        </w:rPr>
+        <w:t xml:space="preserve"> and is the recommended approach</w:t>
+      </w:r>
+      <w:r>
+        <w:rPr>
+          <w:bCs/>
+          <w:color w:val="000000" w:themeColor="text1"/>
+        </w:rPr>
+        <w:t xml:space="preserve">, there are times when students may run into issues with running VirtualBox on their systems.  For that case, or if you prefer not to run VirtualBox, you may install the applications separately on your laptop and run them there. </w:t>
+      </w:r>
+    </w:p>
+    <w:p>
+      <w:pPr>
+        <w:rPr>
+          <w:bCs/>
+          <w:color w:val="000000" w:themeColor="text1"/>
+        </w:rPr>
+      </w:pPr>
+      <w:r>
+        <w:rPr>
+          <w:bCs/>
+          <w:color w:val="000000" w:themeColor="text1"/>
+          <w:u w:val="single"/>
+        </w:rPr>
+        <w:t xml:space="preserve">For either option, it is important that you verify you can get to and use a Kubernetes environment on your laptop prior to the workshop. </w:t>
+      </w:r>
+      <w:r>
+        <w:rPr>
+          <w:bCs/>
+          <w:color w:val="000000" w:themeColor="text1"/>
+        </w:rPr>
+        <w:t xml:space="preserve"> At a minimum, you should be able to run the following commands </w:t>
+      </w:r>
+      <w:r>
+        <w:rPr>
+          <w:bCs/>
+          <w:color w:val="000000" w:themeColor="text1"/>
+        </w:rPr>
+        <w:t>and see appropriate output</w:t>
+      </w:r>
+      <w:r>
+        <w:rPr>
+          <w:bCs/>
+          <w:color w:val="000000" w:themeColor="text1"/>
+        </w:rPr>
+        <w:t xml:space="preserve">. </w:t>
+      </w:r>
+    </w:p>
+    <w:p>
+      <w:pPr>
+        <w:rPr>
+          <w:b/>
+          <w:color w:val="000000" w:themeColor="text1"/>
+        </w:rPr>
+      </w:pPr>
+      <w:r>
+        <w:rPr>
+          <w:b/>
+          <w:color w:val="000000" w:themeColor="text1"/>
+        </w:rPr>
+        <w:t>"</w:t>
+      </w:r>
+      <w:proofErr w:type="spellStart"/>
+      <w:proofErr w:type="gramStart"/>
+      <w:r>
+        <w:rPr>
+          <w:b/>
+          <w:color w:val="000000" w:themeColor="text1"/>
+        </w:rPr>
+        <w:t>kubectl</w:t>
+      </w:r>
+      <w:proofErr w:type="spellEnd"/>
+      <w:proofErr w:type="gramEnd"/>
+      <w:r>
+        <w:rPr>
+          <w:b/>
+          <w:color w:val="000000" w:themeColor="text1"/>
+        </w:rPr>
+        <w:t xml:space="preserve"> get ns"</w:t>
+      </w:r>
+    </w:p>
+    <w:p>
+      <w:pPr>
+        <w:rPr>
+          <w:b/>
+          <w:color w:val="000000" w:themeColor="text1"/>
+        </w:rPr>
+      </w:pPr>
+      <w:r>
+        <w:rPr>
+          <w:b/>
+          <w:color w:val="000000" w:themeColor="text1"/>
+        </w:rPr>
+        <w:t>"</w:t>
+      </w:r>
+      <w:proofErr w:type="gramStart"/>
+      <w:r>
+        <w:rPr>
+          <w:b/>
+          <w:color w:val="000000" w:themeColor="text1"/>
+        </w:rPr>
+        <w:t>helm</w:t>
+      </w:r>
+      <w:proofErr w:type="gramEnd"/>
+      <w:r>
+        <w:rPr>
+          <w:b/>
+          <w:color w:val="000000" w:themeColor="text1"/>
+        </w:rPr>
+        <w:t xml:space="preserve"> version"</w:t>
+      </w:r>
+    </w:p>
+    <w:p>
+      <w:pPr>
+        <w:rPr>
+          <w:b/>
+          <w:color w:val="000000" w:themeColor="text1"/>
+        </w:rPr>
+      </w:pPr>
+      <w:r>
+        <w:rPr>
+          <w:b/>
+          <w:color w:val="000000" w:themeColor="text1"/>
+        </w:rPr>
+        <w:t>After setting up the environment, follow the pre-req steps at the bottom of the document under "Startup - to do before first lab" to be ready for the workshop.</w:t>
+      </w:r>
+    </w:p>
+    <w:p>
+      <w:pPr>
+        <w:rPr>
+          <w:b/>
+          <w:color w:val="0070C0"/>
+        </w:rPr>
+      </w:pPr>
+      <w:r>
+        <w:rPr>
+          <w:b/>
+          <w:color w:val="0070C0"/>
+        </w:rPr>
+        <w:t>Option A: Manual setup</w:t>
+      </w:r>
+    </w:p>
+    <w:p>
+      <w:pPr>
+        <w:rPr>
+          <w:bCs/>
+          <w:color w:val="000000" w:themeColor="text1"/>
+        </w:rPr>
+      </w:pPr>
+      <w:r>
+        <w:rPr>
+          <w:bCs/>
+          <w:color w:val="000000" w:themeColor="text1"/>
         </w:rPr>
         <w:t>1</w:t>
       </w:r>
       <w:r>
         <w:rPr>
-          <w:b/>
-        </w:rPr>
-        <w:t>.</w:t>
-      </w:r>
-      <w:r>
-        <w:rPr>
-          <w:b/>
-        </w:rPr>
-        <w:t>0</w:t>
-      </w:r>
-      <w:r>
-        <w:rPr>
-          <w:b/>
-        </w:rPr>
-        <w:t xml:space="preserve"> – </w:t>
-      </w:r>
-      <w:r>
-        <w:rPr>
-          <w:b/>
-        </w:rPr>
-        <w:t>0</w:t>
-      </w:r>
-      <w:r>
-        <w:rPr>
-          <w:b/>
-        </w:rPr>
-        <w:t>6</w:t>
-      </w:r>
-      <w:r>
-        <w:rPr>
-          <w:b/>
-        </w:rPr>
-        <w:t>/</w:t>
-      </w:r>
-      <w:r>
-        <w:rPr>
-          <w:b/>
-        </w:rPr>
-        <w:t>1</w:t>
-      </w:r>
-      <w:r>
-        <w:rPr>
-          <w:b/>
-        </w:rPr>
-        <w:t>6</w:t>
-      </w:r>
-      <w:r>
-        <w:rPr>
-          <w:b/>
-        </w:rPr>
-        <w:t>/</w:t>
-      </w:r>
-      <w:r>
-        <w:rPr>
-          <w:b/>
-        </w:rPr>
-        <w:t>2</w:t>
-      </w:r>
-      <w:r>
-        <w:rPr>
-          <w:b/>
-        </w:rPr>
-        <w:t>1</w:t>
-      </w:r>
-    </w:p>
-    <w:p>
-      <w:pPr>
-        <w:jc w:val="center"/>
-        <w:rPr>
-          <w:b/>
-        </w:rPr>
-      </w:pPr>
-      <w:r>
-        <w:rPr>
-          <w:b/>
-        </w:rPr>
-        <w:t>Brent Laster</w:t>
-      </w:r>
-      <w:r>
-        <w:rPr>
-          <w:b/>
-        </w:rPr>
-        <w:t>, Lead Instructor  - Tech Skills Transformations LLC</w:t>
-      </w:r>
-    </w:p>
-    <w:bookmarkEnd w:id="0"/>
-    <w:p>
-      <w:pPr>
-        <w:jc w:val="center"/>
-        <w:rPr>
-          <w:b/>
-        </w:rPr>
-      </w:pPr>
-    </w:p>
-    <w:p>
-      <w:pPr>
-        <w:rPr>
-          <w:b/>
-          <w:color w:val="FF0000"/>
-        </w:rPr>
-      </w:pPr>
-      <w:r>
-        <w:rPr>
-          <w:b/>
-          <w:color w:val="FF0000"/>
-        </w:rPr>
-        <w:t xml:space="preserve">IMPORTANT SETUP INSTRUCTIONS </w:t>
-      </w:r>
-      <w:r>
-        <w:rPr>
-          <w:b/>
-          <w:color w:val="FF0000"/>
-        </w:rPr>
-        <w:t>–</w:t>
-      </w:r>
-      <w:r>
-        <w:rPr>
-          <w:b/>
-          <w:color w:val="FF0000"/>
-        </w:rPr>
-        <w:t xml:space="preserve"> </w:t>
-      </w:r>
-      <w:r>
-        <w:rPr>
-          <w:b/>
-          <w:color w:val="FF0000"/>
-        </w:rPr>
-        <w:t>PLEASE COMPLETE BEFORE THE C</w:t>
-      </w:r>
-      <w:r>
-        <w:rPr>
-          <w:b/>
-          <w:color w:val="FF0000"/>
-        </w:rPr>
-        <w:t>LASS</w:t>
-      </w:r>
-      <w:r>
-        <w:rPr>
-          <w:b/>
-          <w:color w:val="FF0000"/>
-        </w:rPr>
-        <w:t xml:space="preserve"> IF POSSIBLE.</w:t>
-      </w:r>
-    </w:p>
-    <w:p>
-      <w:pPr>
-        <w:rPr>
-          <w:b/>
-          <w:color w:val="FF0000"/>
-          <w:sz w:val="24"/>
-          <w:szCs w:val="24"/>
-        </w:rPr>
-      </w:pPr>
-      <w:r>
-        <w:rPr>
-          <w:b/>
-          <w:color w:val="FF0000"/>
-          <w:sz w:val="24"/>
-          <w:szCs w:val="24"/>
-        </w:rPr>
-        <w:t xml:space="preserve">ALSO, IT IS HIGHLY RECOMMENDED TO </w:t>
-      </w:r>
-      <w:r>
-        <w:rPr>
-          <w:b/>
-          <w:sz w:val="24"/>
-          <w:szCs w:val="24"/>
-        </w:rPr>
-        <w:t xml:space="preserve">PRINT A COPY </w:t>
-      </w:r>
-      <w:r>
-        <w:rPr>
-          <w:b/>
-          <w:color w:val="FF0000"/>
-          <w:sz w:val="24"/>
-          <w:szCs w:val="24"/>
-        </w:rPr>
-        <w:t xml:space="preserve">OF THE CLASS LABS </w:t>
-      </w:r>
-      <w:r>
-        <w:rPr>
-          <w:b/>
-          <w:color w:val="FF0000"/>
-          <w:sz w:val="24"/>
-          <w:szCs w:val="24"/>
-        </w:rPr>
-        <w:t>TO HAVE</w:t>
-      </w:r>
-      <w:r>
-        <w:rPr>
-          <w:b/>
-          <w:color w:val="FF0000"/>
-          <w:sz w:val="24"/>
-          <w:szCs w:val="24"/>
-        </w:rPr>
-        <w:t xml:space="preserve"> WITH YOU IF YOU PREFER TO WORK FROM A PAPER COPY.  THE LABS ARE SIGNIFICANT.</w:t>
-      </w:r>
-    </w:p>
-    <w:p>
-      <w:pPr>
-        <w:rPr>
-          <w:b/>
-          <w:color w:val="FF0000"/>
-        </w:rPr>
-      </w:pPr>
-      <w:r>
-        <w:rPr>
-          <w:b/>
-          <w:color w:val="FF0000"/>
-        </w:rPr>
-        <w:t xml:space="preserve">You can print a copy by downloading the PDF at </w:t>
-      </w:r>
-    </w:p>
-    <w:p>
-      <w:pPr>
-        <w:rPr>
-          <w:b/>
-          <w:color w:val="000000" w:themeColor="text1"/>
-        </w:rPr>
-      </w:pPr>
+          <w:bCs/>
+          <w:color w:val="000000" w:themeColor="text1"/>
+        </w:rPr>
+        <w:t xml:space="preserve">. </w:t>
+      </w:r>
+      <w:r>
+        <w:rPr>
+          <w:bCs/>
+          <w:color w:val="000000" w:themeColor="text1"/>
+        </w:rPr>
+        <w:t xml:space="preserve">Install a version of </w:t>
+      </w:r>
       <w:hyperlink r:id="rId8" w:history="1">
         <w:r>
           <w:rPr>
             <w:rStyle w:val="Hyperlink"/>
-            <w:b/>
+            <w:bCs/>
           </w:rPr>
-          <w:t>https://github.com/skilldocs/ts-k8s/blob/main/ts-k8s-labs.pdf</w:t>
+          <w:t>Git</w:t>
         </w:r>
       </w:hyperlink>
-    </w:p>
-    <w:p>
-      <w:pPr>
-        <w:rPr>
-          <w:b/>
-          <w:color w:val="FF0000"/>
-        </w:rPr>
-      </w:pPr>
-    </w:p>
-    <w:p>
-      <w:pPr>
-        <w:rPr>
-          <w:b/>
-          <w:color w:val="FF0000"/>
-        </w:rPr>
-      </w:pPr>
-      <w:r>
-        <w:rPr>
-          <w:b/>
-        </w:rPr>
-        <w:t xml:space="preserve">Hello and thank you for </w:t>
-      </w:r>
-      <w:r>
-        <w:rPr>
-          <w:b/>
-        </w:rPr>
-        <w:t>registering</w:t>
-      </w:r>
-      <w:r>
-        <w:rPr>
-          <w:b/>
-        </w:rPr>
-        <w:t xml:space="preserve"> for this </w:t>
-      </w:r>
-      <w:r>
-        <w:rPr>
-          <w:b/>
-        </w:rPr>
-        <w:t>session</w:t>
-      </w:r>
-      <w:r>
-        <w:rPr>
-          <w:b/>
-        </w:rPr>
-        <w:t xml:space="preserve">. In order to be able to work through the labs and </w:t>
-      </w:r>
-      <w:r>
-        <w:rPr>
-          <w:b/>
-        </w:rPr>
-        <w:t>effectively</w:t>
-      </w:r>
-      <w:r>
-        <w:rPr>
-          <w:b/>
-        </w:rPr>
-        <w:t xml:space="preserve"> understand the material, it </w:t>
-      </w:r>
-      <w:r>
-        <w:rPr>
-          <w:b/>
-        </w:rPr>
-        <w:t>will be to your advantage to get your system setup fol</w:t>
-      </w:r>
-      <w:r>
-        <w:rPr>
-          <w:b/>
-        </w:rPr>
-        <w:t xml:space="preserve">lowing the instructions below.  </w:t>
+      <w:r>
+        <w:rPr>
+          <w:bCs/>
+          <w:color w:val="000000" w:themeColor="text1"/>
+        </w:rPr>
+        <w:t>.  (If you are installing on a Windows system, it is recommended to also install the Git Bash Shell for Windows.)</w:t>
+      </w:r>
+    </w:p>
+    <w:p>
+      <w:pPr>
+        <w:rPr>
+          <w:bCs/>
+          <w:color w:val="000000" w:themeColor="text1"/>
+        </w:rPr>
+      </w:pPr>
+      <w:r>
+        <w:rPr>
+          <w:bCs/>
+          <w:color w:val="000000" w:themeColor="text1"/>
+        </w:rPr>
+        <w:t xml:space="preserve">2. Install </w:t>
+      </w:r>
+      <w:hyperlink r:id="rId9" w:history="1">
+        <w:r>
+          <w:rPr>
+            <w:rStyle w:val="Hyperlink"/>
+            <w:bCs/>
+          </w:rPr>
+          <w:t>Docker</w:t>
+        </w:r>
+      </w:hyperlink>
+      <w:r>
+        <w:rPr>
+          <w:bCs/>
+          <w:color w:val="000000" w:themeColor="text1"/>
+        </w:rPr>
+        <w:t xml:space="preserve"> (any edition is fine).  </w:t>
+      </w:r>
+      <w:r>
+        <w:rPr>
+          <w:bCs/>
+          <w:color w:val="000000" w:themeColor="text1"/>
+        </w:rPr>
+        <w:t xml:space="preserve"> (Note on Windows or Mac, you may need to install the </w:t>
+      </w:r>
+      <w:hyperlink r:id="rId10" w:history="1">
+        <w:r>
+          <w:rPr>
+            <w:rStyle w:val="Hyperlink"/>
+            <w:bCs/>
+          </w:rPr>
+          <w:t>Docker desktop</w:t>
+        </w:r>
+      </w:hyperlink>
+      <w:r>
+        <w:rPr>
+          <w:bCs/>
+          <w:color w:val="000000" w:themeColor="text1"/>
+        </w:rPr>
+        <w:t>.)</w:t>
+      </w:r>
+    </w:p>
+    <w:p>
+      <w:pPr>
+        <w:rPr>
+          <w:bCs/>
+          <w:color w:val="000000" w:themeColor="text1"/>
+        </w:rPr>
+      </w:pPr>
+    </w:p>
+    <w:p>
+      <w:pPr>
+        <w:rPr>
+          <w:bCs/>
+          <w:color w:val="000000" w:themeColor="text1"/>
+        </w:rPr>
+      </w:pPr>
+      <w:r>
+        <w:rPr>
+          <w:bCs/>
+          <w:color w:val="000000" w:themeColor="text1"/>
+        </w:rPr>
+        <w:t>3</w:t>
+      </w:r>
+      <w:r>
+        <w:rPr>
+          <w:bCs/>
+          <w:color w:val="000000" w:themeColor="text1"/>
+        </w:rPr>
+        <w:t xml:space="preserve">. </w:t>
+      </w:r>
+      <w:r>
+        <w:rPr>
+          <w:bCs/>
+          <w:color w:val="000000" w:themeColor="text1"/>
+        </w:rPr>
+        <w:t xml:space="preserve">Install </w:t>
+      </w:r>
+      <w:r>
+        <w:rPr>
+          <w:bCs/>
+          <w:color w:val="000000" w:themeColor="text1"/>
+        </w:rPr>
+        <w:t xml:space="preserve">and run a </w:t>
+      </w:r>
+      <w:r>
+        <w:rPr>
+          <w:bCs/>
+          <w:color w:val="000000" w:themeColor="text1"/>
+        </w:rPr>
+        <w:t>Kubernetes</w:t>
+      </w:r>
+      <w:r>
+        <w:rPr>
+          <w:bCs/>
+          <w:color w:val="000000" w:themeColor="text1"/>
+        </w:rPr>
+        <w:t xml:space="preserve"> cluster</w:t>
+      </w:r>
+      <w:r>
+        <w:rPr>
+          <w:bCs/>
+          <w:color w:val="000000" w:themeColor="text1"/>
+        </w:rPr>
+        <w:t xml:space="preserve"> using any package/application you want such as</w:t>
+      </w:r>
+      <w:hyperlink r:id="rId11" w:history="1">
+        <w:r>
+          <w:rPr>
+            <w:rStyle w:val="Hyperlink"/>
+            <w:bCs/>
+          </w:rPr>
+          <w:t xml:space="preserve"> </w:t>
+        </w:r>
+        <w:proofErr w:type="spellStart"/>
+        <w:r>
+          <w:rPr>
+            <w:rStyle w:val="Hyperlink"/>
+            <w:bCs/>
+          </w:rPr>
+          <w:t>minikube</w:t>
+        </w:r>
+        <w:proofErr w:type="spellEnd"/>
+      </w:hyperlink>
+      <w:r>
+        <w:rPr>
+          <w:bCs/>
+          <w:color w:val="000000" w:themeColor="text1"/>
+        </w:rPr>
+        <w:t xml:space="preserve">, </w:t>
+      </w:r>
+      <w:hyperlink r:id="rId12" w:history="1">
+        <w:r>
+          <w:rPr>
+            <w:rStyle w:val="Hyperlink"/>
+            <w:bCs/>
+          </w:rPr>
+          <w:t>k</w:t>
+        </w:r>
+        <w:r>
+          <w:rPr>
+            <w:rStyle w:val="Hyperlink"/>
+            <w:bCs/>
+          </w:rPr>
+          <w:t>ind</w:t>
+        </w:r>
+      </w:hyperlink>
+      <w:r>
+        <w:rPr>
+          <w:bCs/>
+          <w:color w:val="000000" w:themeColor="text1"/>
+        </w:rPr>
+        <w:t xml:space="preserve">, etc. </w:t>
+      </w:r>
+      <w:r>
+        <w:rPr>
+          <w:bCs/>
+          <w:color w:val="000000" w:themeColor="text1"/>
+        </w:rPr>
+        <w:t>(It is not recommended to rely on a cloud instance of Kubernetes due to possible internet bandwidth limitations.)</w:t>
+      </w:r>
+    </w:p>
+    <w:p>
+      <w:pPr>
+        <w:rPr>
+          <w:bCs/>
+          <w:color w:val="000000" w:themeColor="text1"/>
+        </w:rPr>
+      </w:pPr>
+      <w:r>
+        <w:rPr>
+          <w:bCs/>
+          <w:color w:val="000000" w:themeColor="text1"/>
+        </w:rPr>
+        <w:t>4</w:t>
+      </w:r>
+      <w:r>
+        <w:rPr>
+          <w:bCs/>
+          <w:color w:val="000000" w:themeColor="text1"/>
+        </w:rPr>
+        <w:t>. You only need a single node for your Kubernetes instance as a minimum.</w:t>
+      </w:r>
+    </w:p>
+    <w:p>
+      <w:pPr>
+        <w:rPr>
+          <w:bCs/>
+          <w:color w:val="000000" w:themeColor="text1"/>
+        </w:rPr>
+      </w:pPr>
+      <w:r>
+        <w:rPr>
+          <w:bCs/>
+          <w:color w:val="000000" w:themeColor="text1"/>
+        </w:rPr>
+        <w:lastRenderedPageBreak/>
+        <w:t>5</w:t>
+      </w:r>
+      <w:r>
+        <w:rPr>
+          <w:bCs/>
+          <w:color w:val="000000" w:themeColor="text1"/>
+        </w:rPr>
+        <w:t xml:space="preserve">. The </w:t>
+      </w:r>
+      <w:r>
+        <w:rPr>
+          <w:bCs/>
+          <w:color w:val="000000" w:themeColor="text1"/>
+        </w:rPr>
+        <w:t>workshop was designed for Kubernetes version 1.21, though other versions may work</w:t>
+      </w:r>
+      <w:r>
+        <w:rPr>
+          <w:bCs/>
+          <w:color w:val="000000" w:themeColor="text1"/>
+        </w:rPr>
+        <w:t>.</w:t>
+      </w:r>
+    </w:p>
+    <w:p>
+      <w:pPr>
+        <w:rPr>
+          <w:bCs/>
+          <w:color w:val="000000" w:themeColor="text1"/>
+        </w:rPr>
+      </w:pPr>
+      <w:r>
+        <w:rPr>
+          <w:bCs/>
+          <w:color w:val="000000" w:themeColor="text1"/>
+        </w:rPr>
+        <w:t>6</w:t>
+      </w:r>
+      <w:r>
+        <w:rPr>
+          <w:bCs/>
+          <w:color w:val="000000" w:themeColor="text1"/>
+        </w:rPr>
+        <w:t xml:space="preserve">. Install the Kubernetes command line tool, </w:t>
+      </w:r>
+      <w:hyperlink r:id="rId13" w:history="1">
+        <w:proofErr w:type="spellStart"/>
+        <w:r>
+          <w:rPr>
+            <w:rStyle w:val="Hyperlink"/>
+            <w:bCs/>
+          </w:rPr>
+          <w:t>kubectl</w:t>
+        </w:r>
+        <w:proofErr w:type="spellEnd"/>
+      </w:hyperlink>
+      <w:r>
+        <w:rPr>
+          <w:bCs/>
+          <w:color w:val="000000" w:themeColor="text1"/>
+        </w:rPr>
+        <w:t>.</w:t>
+      </w:r>
+    </w:p>
+    <w:p>
+      <w:pPr>
+        <w:rPr>
+          <w:bCs/>
+          <w:color w:val="000000" w:themeColor="text1"/>
+        </w:rPr>
+      </w:pPr>
+      <w:r>
+        <w:rPr>
+          <w:bCs/>
+          <w:color w:val="000000" w:themeColor="text1"/>
+        </w:rPr>
+        <w:t>7</w:t>
+      </w:r>
+      <w:r>
+        <w:rPr>
+          <w:bCs/>
+          <w:color w:val="000000" w:themeColor="text1"/>
+        </w:rPr>
+        <w:t xml:space="preserve">. Install </w:t>
+      </w:r>
+      <w:hyperlink r:id="rId14" w:history="1">
+        <w:r>
+          <w:rPr>
+            <w:rStyle w:val="Hyperlink"/>
+            <w:bCs/>
+          </w:rPr>
+          <w:t>Helm 3</w:t>
+        </w:r>
+      </w:hyperlink>
+      <w:r>
+        <w:rPr>
+          <w:bCs/>
+          <w:color w:val="000000" w:themeColor="text1"/>
+        </w:rPr>
+        <w:t xml:space="preserve">.  Helm 2 will not work. </w:t>
+      </w:r>
+    </w:p>
+    <w:p>
+      <w:pPr>
+        <w:rPr>
+          <w:bCs/>
+          <w:color w:val="000000" w:themeColor="text1"/>
+        </w:rPr>
+      </w:pPr>
+      <w:r>
+        <w:rPr>
+          <w:bCs/>
+          <w:color w:val="000000" w:themeColor="text1"/>
+        </w:rPr>
+        <w:t>8</w:t>
+      </w:r>
+      <w:r>
+        <w:rPr>
+          <w:bCs/>
+          <w:color w:val="000000" w:themeColor="text1"/>
+        </w:rPr>
+        <w:t xml:space="preserve">. If running on Windows, install some version of grep. </w:t>
+      </w:r>
+      <w:r>
+        <w:rPr>
+          <w:bCs/>
+          <w:color w:val="000000" w:themeColor="text1"/>
+        </w:rPr>
+        <w:t xml:space="preserve">If you already have the Git Bash Shell installed, it should have grep installed. You can install that as part of installing </w:t>
+      </w:r>
+      <w:hyperlink r:id="rId15" w:history="1">
+        <w:r>
+          <w:rPr>
+            <w:rStyle w:val="Hyperlink"/>
+            <w:bCs/>
+          </w:rPr>
+          <w:t>Git for Windows</w:t>
+        </w:r>
+      </w:hyperlink>
+      <w:r>
+        <w:rPr>
+          <w:bCs/>
+          <w:color w:val="000000" w:themeColor="text1"/>
+        </w:rPr>
+        <w:t>.</w:t>
+      </w:r>
+    </w:p>
+    <w:p>
+      <w:pPr>
+        <w:rPr>
+          <w:bCs/>
+          <w:color w:val="000000" w:themeColor="text1"/>
+        </w:rPr>
+      </w:pPr>
+      <w:r>
+        <w:rPr>
+          <w:bCs/>
+          <w:color w:val="000000" w:themeColor="text1"/>
+        </w:rPr>
+        <w:t>9</w:t>
+      </w:r>
+      <w:r>
+        <w:rPr>
+          <w:bCs/>
+          <w:color w:val="000000" w:themeColor="text1"/>
+        </w:rPr>
+        <w:t xml:space="preserve">. Optional - install </w:t>
+      </w:r>
+      <w:hyperlink r:id="rId16" w:history="1">
+        <w:proofErr w:type="spellStart"/>
+        <w:r>
+          <w:rPr>
+            <w:rStyle w:val="Hyperlink"/>
+            <w:bCs/>
+          </w:rPr>
+          <w:t>jq</w:t>
+        </w:r>
+        <w:proofErr w:type="spellEnd"/>
+      </w:hyperlink>
+      <w:r>
+        <w:rPr>
+          <w:bCs/>
+          <w:color w:val="000000" w:themeColor="text1"/>
+        </w:rPr>
+        <w:t xml:space="preserve"> for your platform if running MacOS or Linux and you don't already have it.</w:t>
+      </w:r>
+    </w:p>
+    <w:p>
+      <w:pPr>
+        <w:rPr>
+          <w:bCs/>
+          <w:color w:val="000000" w:themeColor="text1"/>
+        </w:rPr>
+      </w:pPr>
+      <w:r>
+        <w:rPr>
+          <w:bCs/>
+          <w:color w:val="000000" w:themeColor="text1"/>
+        </w:rPr>
+        <w:t xml:space="preserve">10. Optional - install the Kubernetes Metrics Server </w:t>
+      </w:r>
+    </w:p>
+    <w:p>
+      <w:pPr>
+        <w:rPr>
+          <w:bCs/>
+          <w:color w:val="000000" w:themeColor="text1"/>
+        </w:rPr>
+      </w:pPr>
+    </w:p>
+    <w:p>
+      <w:pPr>
+        <w:tabs>
+          <w:tab w:val="left" w:pos="2911"/>
+        </w:tabs>
+        <w:rPr>
+          <w:bCs/>
+          <w:color w:val="000000" w:themeColor="text1"/>
+        </w:rPr>
+      </w:pPr>
+      <w:r>
+        <w:rPr>
+          <w:bCs/>
+          <w:color w:val="000000" w:themeColor="text1"/>
+        </w:rPr>
+        <w:tab/>
+      </w:r>
+    </w:p>
+    <w:p>
+      <w:pPr>
+        <w:rPr>
+          <w:b/>
+          <w:color w:val="000000" w:themeColor="text1"/>
+        </w:rPr>
+      </w:pPr>
+    </w:p>
+    <w:p>
+      <w:pPr>
+        <w:rPr>
+          <w:b/>
+          <w:color w:val="0070C0"/>
+        </w:rPr>
+      </w:pPr>
+      <w:r>
+        <w:rPr>
+          <w:b/>
+          <w:color w:val="0070C0"/>
+        </w:rPr>
+        <w:t xml:space="preserve">Option B:  VirtualBox Option </w:t>
       </w:r>
     </w:p>
     <w:p>
@@ -403,7 +1204,7 @@
       <w:r>
         <w:t xml:space="preserve"> can be obtained and installed from </w:t>
       </w:r>
-      <w:hyperlink r:id="rId9" w:history="1">
+      <w:hyperlink r:id="rId17" w:history="1">
         <w:r>
           <w:rPr>
             <w:rStyle w:val="Hyperlink"/>
@@ -447,7 +1248,7 @@
       <w:r>
         <w:t>on the course’s landing page</w:t>
       </w:r>
-      <w:hyperlink r:id="rId10" w:tgtFrame="_blank" w:tooltip="This external link will open in a new window" w:history="1"/>
+      <w:hyperlink r:id="rId18" w:tgtFrame="_blank" w:tooltip="This external link will open in a new window" w:history="1"/>
       <w:r>
         <w:t>.</w:t>
       </w:r>
@@ -523,6 +1324,34 @@
           <w:szCs w:val="24"/>
         </w:rPr>
         <w:t xml:space="preserve">MD5 Checksum: </w:t>
+      </w:r>
+      <w:r>
+        <w:rPr>
+          <w:rFonts w:cstheme="minorHAnsi"/>
+          <w:color w:val="000000"/>
+          <w:sz w:val="24"/>
+          <w:szCs w:val="24"/>
+        </w:rPr>
+        <w:t>484957278ddf510c21aab0f271108b03</w:t>
+      </w:r>
+    </w:p>
+    <w:p>
+      <w:pPr>
+        <w:rPr>
+          <w:rFonts w:ascii="Consolas" w:eastAsia="Times New Roman" w:hAnsi="Consolas" w:cs="Consolas"/>
+          <w:b/>
+          <w:sz w:val="24"/>
+          <w:szCs w:val="24"/>
+        </w:rPr>
+      </w:pPr>
+      <w:r>
+        <w:rPr>
+          <w:rFonts w:eastAsia="Times New Roman" w:cstheme="minorHAnsi"/>
+          <w:b/>
+          <w:sz w:val="24"/>
+          <w:szCs w:val="24"/>
+        </w:rPr>
+        <w:t xml:space="preserve">SHA-1 Checksum: </w:t>
       </w:r>
       <w:r>
         <w:rPr>
@@ -531,7 +1360,7 @@
           <w:sz w:val="24"/>
           <w:szCs w:val="24"/>
         </w:rPr>
-        <w:t>4053bb8a7cf5cabffdf4696faa09cbb6</w:t>
+        <w:t>42e4eddaaee695ee53a355888fe053499bb74e72</w:t>
       </w:r>
     </w:p>
     <w:p>
@@ -550,7 +1379,7 @@
           <w:sz w:val="24"/>
           <w:szCs w:val="24"/>
         </w:rPr>
-        <w:t xml:space="preserve">SHA-1 Checksum: </w:t>
+        <w:t xml:space="preserve">SHA-256 Checksum: </w:t>
       </w:r>
       <w:r>
         <w:rPr>
@@ -559,26 +1388,35 @@
           <w:sz w:val="24"/>
           <w:szCs w:val="24"/>
         </w:rPr>
-        <w:t>9752eb443be4b7042c1f123c00f7e67e8e774ebb</w:t>
-      </w:r>
-    </w:p>
-    <w:p>
-      <w:pPr>
-        <w:rPr>
-          <w:rFonts w:ascii="Consolas" w:eastAsia="Times New Roman" w:hAnsi="Consolas" w:cs="Consolas"/>
-          <w:b/>
-          <w:sz w:val="24"/>
-          <w:szCs w:val="24"/>
-        </w:rPr>
-      </w:pPr>
-      <w:r>
+        <w:t>3cff8368735d9442ca151d2caa4e732e65df972279b947599b5194faa80bfd07</w:t>
+      </w:r>
+    </w:p>
+    <w:p>
+      <w:pPr>
         <w:rPr>
           <w:rFonts w:eastAsia="Times New Roman" w:cstheme="minorHAnsi"/>
           <w:b/>
           <w:sz w:val="24"/>
           <w:szCs w:val="24"/>
         </w:rPr>
-        <w:t xml:space="preserve">SHA-256 Checksum: </w:t>
+      </w:pPr>
+      <w:r>
+        <w:rPr>
+          <w:rFonts w:eastAsia="Times New Roman" w:cstheme="minorHAnsi"/>
+          <w:b/>
+          <w:sz w:val="24"/>
+          <w:szCs w:val="24"/>
+        </w:rPr>
+        <w:t xml:space="preserve">SHA-512 Checksum: </w:t>
+      </w:r>
+      <w:r>
+        <w:rPr>
+          <w:rFonts w:eastAsia="Times New Roman" w:cstheme="minorHAnsi"/>
+          <w:b/>
+          <w:sz w:val="24"/>
+          <w:szCs w:val="24"/>
+        </w:rPr>
+        <w:t xml:space="preserve"> </w:t>
       </w:r>
       <w:r>
         <w:rPr>
@@ -587,44 +1425,7 @@
           <w:sz w:val="24"/>
           <w:szCs w:val="24"/>
         </w:rPr>
-        <w:t>b3eff8b175f67c0224599cb5d25d4fc1acdcc1f2850fa88890b030ac5f15bc83</w:t>
-      </w:r>
-    </w:p>
-    <w:p>
-      <w:pPr>
-        <w:rPr>
-          <w:rFonts w:eastAsia="Times New Roman" w:cstheme="minorHAnsi"/>
-          <w:b/>
-          <w:sz w:val="24"/>
-          <w:szCs w:val="24"/>
-        </w:rPr>
-      </w:pPr>
-      <w:r>
-        <w:rPr>
-          <w:rFonts w:eastAsia="Times New Roman" w:cstheme="minorHAnsi"/>
-          <w:b/>
-          <w:sz w:val="24"/>
-          <w:szCs w:val="24"/>
-        </w:rPr>
-        <w:t xml:space="preserve">SHA-512 Checksum: </w:t>
-      </w:r>
-      <w:r>
-        <w:rPr>
-          <w:rFonts w:eastAsia="Times New Roman" w:cstheme="minorHAnsi"/>
-          <w:b/>
-          <w:sz w:val="24"/>
-          <w:szCs w:val="24"/>
-        </w:rPr>
-        <w:t xml:space="preserve"> </w:t>
-      </w:r>
-      <w:r>
-        <w:rPr>
-          <w:rFonts w:ascii="Consolas" w:hAnsi="Consolas" w:cs="Consolas"/>
-          <w:color w:val="000000"/>
-          <w:sz w:val="24"/>
-          <w:szCs w:val="24"/>
-        </w:rPr>
-        <w:t>1d4a52795e38a9a744d1312760edb082a8fb06b3ec4e4a93c957d089f7759af6bead50ecd16718aee709be27523c8933b2f32c2d28720a65ba6f6bf7f9c5dd2c</w:t>
+        <w:t>4b7f5503b8aa1213ca665bf0df5bced61039cfd33e4aeb104278f8175ae090fb506d7730155aa41d36769c43b90730a04d359b328af8fc5beee16d4e9d04f702</w:t>
       </w:r>
     </w:p>
     <w:p/>
@@ -717,34 +1518,23 @@
         <w:t>.</w:t>
       </w:r>
     </w:p>
-    <w:p/>
-    <w:p>
-      <w:pPr>
-        <w:tabs>
-          <w:tab w:val="left" w:pos="4260"/>
-        </w:tabs>
-      </w:pPr>
-      <w:r>
+    <w:p>
+      <w:pPr>
+        <w:rPr>
+          <w:b/>
+        </w:rPr>
+      </w:pPr>
+      <w:r>
+        <w:rPr>
+          <w:b/>
+          <w:noProof/>
+        </w:rPr>
         <w:lastRenderedPageBreak/>
-        <w:tab/>
-      </w:r>
-    </w:p>
-    <w:p>
-      <w:pPr>
-        <w:rPr>
-          <w:b/>
-        </w:rPr>
-      </w:pPr>
-      <w:r>
-        <w:rPr>
-          <w:b/>
-          <w:noProof/>
-        </w:rPr>
         <w:drawing>
-          <wp:inline distT="0" distB="0" distL="0" distR="0" wp14:anchorId="43D50BD5" wp14:editId="1084E967">
-            <wp:extent cx="2433099" cy="2366538"/>
-            <wp:effectExtent l="0" t="0" r="5715" b="0"/>
-            <wp:docPr id="105" name="Picture 105"/>
+          <wp:inline distT="0" distB="0" distL="0" distR="0" wp14:anchorId="448E317B" wp14:editId="3A8EB066">
+            <wp:extent cx="6858000" cy="3110230"/>
+            <wp:effectExtent l="0" t="0" r="0" b="1270"/>
+            <wp:docPr id="3" name="Picture 3" descr="Graphical user interface, text, application, email&#10;&#10;Description automatically generated"/>
             <wp:cNvGraphicFramePr>
               <a:graphicFrameLocks xmlns:a="http://schemas.openxmlformats.org/drawingml/2006/main" noChangeAspect="1"/>
             </wp:cNvGraphicFramePr>
@@ -752,36 +1542,23 @@
               <a:graphicData uri="http://schemas.openxmlformats.org/drawingml/2006/picture">
                 <pic:pic xmlns:pic="http://schemas.openxmlformats.org/drawingml/2006/picture">
                   <pic:nvPicPr>
-                    <pic:cNvPr id="0" name="Picture 1"/>
-                    <pic:cNvPicPr>
-                      <a:picLocks noChangeAspect="1" noChangeArrowheads="1"/>
-                    </pic:cNvPicPr>
+                    <pic:cNvPr id="3" name="Picture 3" descr="Graphical user interface, text, application, email&#10;&#10;Description automatically generated"/>
+                    <pic:cNvPicPr/>
                   </pic:nvPicPr>
                   <pic:blipFill>
-                    <a:blip r:embed="rId11">
-                      <a:extLst>
-                        <a:ext uri="{28A0092B-C50C-407E-A947-70E740481C1C}">
-                          <a14:useLocalDpi xmlns:a14="http://schemas.microsoft.com/office/drawing/2010/main" val="0"/>
-                        </a:ext>
-                      </a:extLst>
-                    </a:blip>
-                    <a:srcRect/>
+                    <a:blip r:embed="rId19"/>
                     <a:stretch>
                       <a:fillRect/>
                     </a:stretch>
                   </pic:blipFill>
-                  <pic:spPr bwMode="auto">
+                  <pic:spPr>
                     <a:xfrm>
                       <a:off x="0" y="0"/>
-                      <a:ext cx="2482650" cy="2414734"/>
+                      <a:ext cx="6858000" cy="3110230"/>
                     </a:xfrm>
                     <a:prstGeom prst="rect">
                       <a:avLst/>
                     </a:prstGeom>
-                    <a:noFill/>
-                    <a:ln>
-                      <a:noFill/>
-                    </a:ln>
                   </pic:spPr>
                 </pic:pic>
               </a:graphicData>
@@ -808,7 +1585,21 @@
           <w:b/>
           <w:bCs/>
         </w:rPr>
-        <w:t>ts-k8s.</w:t>
+        <w:t>k8s</w:t>
+      </w:r>
+      <w:r>
+        <w:rPr>
+          <w:b/>
+          <w:bCs/>
+        </w:rPr>
+        <w:t>-ps</w:t>
+      </w:r>
+      <w:r>
+        <w:rPr>
+          <w:b/>
+          <w:bCs/>
+        </w:rPr>
+        <w:t>.</w:t>
       </w:r>
       <w:r>
         <w:rPr>
@@ -853,9 +1644,9 @@
           <w:noProof/>
         </w:rPr>
         <w:drawing>
-          <wp:inline distT="0" distB="0" distL="0" distR="0" wp14:anchorId="3740BA0D" wp14:editId="14437116">
-            <wp:extent cx="4725897" cy="3395207"/>
-            <wp:effectExtent l="0" t="0" r="0" b="0"/>
+          <wp:inline distT="0" distB="0" distL="0" distR="0" wp14:anchorId="74207B62" wp14:editId="37AC055A">
+            <wp:extent cx="4114800" cy="2940939"/>
+            <wp:effectExtent l="0" t="0" r="0" b="5715"/>
             <wp:docPr id="1" name="Picture 1" descr="Graphical user interface, text, application, email&#10;&#10;Description automatically generated"/>
             <wp:cNvGraphicFramePr>
               <a:graphicFrameLocks xmlns:a="http://schemas.openxmlformats.org/drawingml/2006/main" noChangeAspect="1"/>
@@ -868,7 +1659,7 @@
                     <pic:cNvPicPr/>
                   </pic:nvPicPr>
                   <pic:blipFill>
-                    <a:blip r:embed="rId12"/>
+                    <a:blip r:embed="rId20"/>
                     <a:stretch>
                       <a:fillRect/>
                     </a:stretch>
@@ -876,7 +1667,7 @@
                   <pic:spPr>
                     <a:xfrm>
                       <a:off x="0" y="0"/>
-                      <a:ext cx="4741418" cy="3406358"/>
+                      <a:ext cx="4122251" cy="2946264"/>
                     </a:xfrm>
                     <a:prstGeom prst="rect">
                       <a:avLst/>
@@ -951,13 +1742,14 @@
       <w:r>
         <w:rPr>
           <w:b/>
+          <w:noProof/>
         </w:rPr>
         <w:lastRenderedPageBreak/>
         <w:drawing>
-          <wp:inline distT="0" distB="0" distL="0" distR="0" wp14:anchorId="1716181F" wp14:editId="6D3E82B8">
-            <wp:extent cx="5033175" cy="3733403"/>
+          <wp:inline distT="0" distB="0" distL="0" distR="0" wp14:anchorId="159E1EC6" wp14:editId="54D014D8">
+            <wp:extent cx="4014029" cy="2869659"/>
             <wp:effectExtent l="0" t="0" r="0" b="635"/>
-            <wp:docPr id="4" name="Picture 4" descr="Graphical user interface, text, application&#10;&#10;Description automatically generated"/>
+            <wp:docPr id="19" name="Picture 19" descr="Graphical user interface, text, application&#10;&#10;Description automatically generated"/>
             <wp:cNvGraphicFramePr>
               <a:graphicFrameLocks xmlns:a="http://schemas.openxmlformats.org/drawingml/2006/main" noChangeAspect="1"/>
             </wp:cNvGraphicFramePr>
@@ -965,11 +1757,11 @@
               <a:graphicData uri="http://schemas.openxmlformats.org/drawingml/2006/picture">
                 <pic:pic xmlns:pic="http://schemas.openxmlformats.org/drawingml/2006/picture">
                   <pic:nvPicPr>
-                    <pic:cNvPr id="4" name="Picture 4" descr="Graphical user interface, text, application&#10;&#10;Description automatically generated"/>
+                    <pic:cNvPr id="19" name="Picture 19" descr="Graphical user interface, text, application&#10;&#10;Description automatically generated"/>
                     <pic:cNvPicPr/>
                   </pic:nvPicPr>
                   <pic:blipFill>
-                    <a:blip r:embed="rId13"/>
+                    <a:blip r:embed="rId21"/>
                     <a:stretch>
                       <a:fillRect/>
                     </a:stretch>
@@ -977,7 +1769,7 @@
                   <pic:spPr>
                     <a:xfrm>
                       <a:off x="0" y="0"/>
-                      <a:ext cx="5044553" cy="3741843"/>
+                      <a:ext cx="4020995" cy="2874639"/>
                     </a:xfrm>
                     <a:prstGeom prst="rect">
                       <a:avLst/>
@@ -1031,12 +1823,13 @@
       <w:r>
         <w:rPr>
           <w:b/>
+          <w:noProof/>
         </w:rPr>
         <w:drawing>
-          <wp:inline distT="0" distB="0" distL="0" distR="0" wp14:anchorId="0F2263E0" wp14:editId="34EB4499">
-            <wp:extent cx="2747972" cy="644056"/>
-            <wp:effectExtent l="0" t="0" r="0" b="3810"/>
-            <wp:docPr id="6" name="Picture 6" descr="Graphical user interface, application&#10;&#10;Description automatically generated"/>
+          <wp:inline distT="0" distB="0" distL="0" distR="0" wp14:anchorId="08CA6548" wp14:editId="162E83A1">
+            <wp:extent cx="2665379" cy="652222"/>
+            <wp:effectExtent l="0" t="0" r="1905" b="0"/>
+            <wp:docPr id="5" name="Picture 5" descr="Graphical user interface, text, application&#10;&#10;Description automatically generated"/>
             <wp:cNvGraphicFramePr>
               <a:graphicFrameLocks xmlns:a="http://schemas.openxmlformats.org/drawingml/2006/main" noChangeAspect="1"/>
             </wp:cNvGraphicFramePr>
@@ -1044,11 +1837,11 @@
               <a:graphicData uri="http://schemas.openxmlformats.org/drawingml/2006/picture">
                 <pic:pic xmlns:pic="http://schemas.openxmlformats.org/drawingml/2006/picture">
                   <pic:nvPicPr>
-                    <pic:cNvPr id="6" name="Picture 6" descr="Graphical user interface, application&#10;&#10;Description automatically generated"/>
+                    <pic:cNvPr id="5" name="Picture 5" descr="Graphical user interface, text, application&#10;&#10;Description automatically generated"/>
                     <pic:cNvPicPr/>
                   </pic:nvPicPr>
                   <pic:blipFill>
-                    <a:blip r:embed="rId14"/>
+                    <a:blip r:embed="rId22"/>
                     <a:stretch>
                       <a:fillRect/>
                     </a:stretch>
@@ -1056,7 +1849,7 @@
                   <pic:spPr>
                     <a:xfrm>
                       <a:off x="0" y="0"/>
-                      <a:ext cx="2806910" cy="657870"/>
+                      <a:ext cx="2696649" cy="659874"/>
                     </a:xfrm>
                     <a:prstGeom prst="rect">
                       <a:avLst/>
@@ -1088,16 +1881,26 @@
           <w:b/>
           <w:bCs/>
         </w:rPr>
-        <w:t>Troubleshooting Kubernetes.</w:t>
-      </w:r>
-    </w:p>
-    <w:p>
-      <w:r>
+        <w:t>Kubernetes Problem-Solving</w:t>
+      </w:r>
+      <w:r>
+        <w:rPr>
+          <w:b/>
+          <w:bCs/>
+        </w:rPr>
+        <w:t>.</w:t>
+      </w:r>
+    </w:p>
+    <w:p>
+      <w:r>
+        <w:rPr>
+          <w:noProof/>
+        </w:rPr>
         <w:drawing>
-          <wp:inline distT="0" distB="0" distL="0" distR="0" wp14:anchorId="40D2D71A" wp14:editId="313BAF07">
-            <wp:extent cx="6858000" cy="1734185"/>
-            <wp:effectExtent l="0" t="0" r="0" b="5715"/>
-            <wp:docPr id="8" name="Picture 8" descr="Graphical user interface, application&#10;&#10;Description automatically generated"/>
+          <wp:inline distT="0" distB="0" distL="0" distR="0" wp14:anchorId="13303BDF" wp14:editId="6910097E">
+            <wp:extent cx="5124450" cy="2072081"/>
+            <wp:effectExtent l="0" t="0" r="0" b="0"/>
+            <wp:docPr id="15" name="Picture 15" descr="Graphical user interface, text, application&#10;&#10;Description automatically generated"/>
             <wp:cNvGraphicFramePr>
               <a:graphicFrameLocks xmlns:a="http://schemas.openxmlformats.org/drawingml/2006/main" noChangeAspect="1"/>
             </wp:cNvGraphicFramePr>
@@ -1105,11 +1908,11 @@
               <a:graphicData uri="http://schemas.openxmlformats.org/drawingml/2006/picture">
                 <pic:pic xmlns:pic="http://schemas.openxmlformats.org/drawingml/2006/picture">
                   <pic:nvPicPr>
-                    <pic:cNvPr id="8" name="Picture 8" descr="Graphical user interface, application&#10;&#10;Description automatically generated"/>
+                    <pic:cNvPr id="15" name="Picture 15" descr="Graphical user interface, text, application&#10;&#10;Description automatically generated"/>
                     <pic:cNvPicPr/>
                   </pic:nvPicPr>
                   <pic:blipFill>
-                    <a:blip r:embed="rId15"/>
+                    <a:blip r:embed="rId23"/>
                     <a:stretch>
                       <a:fillRect/>
                     </a:stretch>
@@ -1117,7 +1920,7 @@
                   <pic:spPr>
                     <a:xfrm>
                       <a:off x="0" y="0"/>
-                      <a:ext cx="6858000" cy="1734185"/>
+                      <a:ext cx="5143014" cy="2079587"/>
                     </a:xfrm>
                     <a:prstGeom prst="rect">
                       <a:avLst/>
@@ -1205,12 +2008,13 @@
       <w:r>
         <w:rPr>
           <w:b/>
+          <w:noProof/>
         </w:rPr>
         <w:drawing>
-          <wp:inline distT="0" distB="0" distL="0" distR="0" wp14:anchorId="44EFB1DC" wp14:editId="601D58D1">
-            <wp:extent cx="4276530" cy="3959750"/>
-            <wp:effectExtent l="0" t="0" r="3810" b="3175"/>
-            <wp:docPr id="11" name="Picture 11" descr="Graphical user interface, application&#10;&#10;Description automatically generated"/>
+          <wp:inline distT="0" distB="0" distL="0" distR="0" wp14:anchorId="34E10C0B" wp14:editId="7AF7733B">
+            <wp:extent cx="3463047" cy="3213900"/>
+            <wp:effectExtent l="0" t="0" r="4445" b="0"/>
+            <wp:docPr id="16" name="Picture 16" descr="Graphical user interface, application&#10;&#10;Description automatically generated"/>
             <wp:cNvGraphicFramePr>
               <a:graphicFrameLocks xmlns:a="http://schemas.openxmlformats.org/drawingml/2006/main" noChangeAspect="1"/>
             </wp:cNvGraphicFramePr>
@@ -1218,11 +2022,11 @@
               <a:graphicData uri="http://schemas.openxmlformats.org/drawingml/2006/picture">
                 <pic:pic xmlns:pic="http://schemas.openxmlformats.org/drawingml/2006/picture">
                   <pic:nvPicPr>
-                    <pic:cNvPr id="11" name="Picture 11" descr="Graphical user interface, application&#10;&#10;Description automatically generated"/>
+                    <pic:cNvPr id="16" name="Picture 16" descr="Graphical user interface, application&#10;&#10;Description automatically generated"/>
                     <pic:cNvPicPr/>
                   </pic:nvPicPr>
                   <pic:blipFill>
-                    <a:blip r:embed="rId16"/>
+                    <a:blip r:embed="rId24"/>
                     <a:stretch>
                       <a:fillRect/>
                     </a:stretch>
@@ -1230,7 +2034,7 @@
                   <pic:spPr>
                     <a:xfrm>
                       <a:off x="0" y="0"/>
-                      <a:ext cx="4283986" cy="3966654"/>
+                      <a:ext cx="3474314" cy="3224357"/>
                     </a:xfrm>
                     <a:prstGeom prst="rect">
                       <a:avLst/>
@@ -1278,12 +2082,13 @@
       <w:r>
         <w:rPr>
           <w:b/>
+          <w:noProof/>
         </w:rPr>
         <w:drawing>
-          <wp:inline distT="0" distB="0" distL="0" distR="0" wp14:anchorId="6C082925" wp14:editId="625FECF3">
-            <wp:extent cx="3832528" cy="2198381"/>
-            <wp:effectExtent l="0" t="0" r="3175" b="0"/>
-            <wp:docPr id="12" name="Picture 12" descr="Graphical user interface, application&#10;&#10;Description automatically generated"/>
+          <wp:inline distT="0" distB="0" distL="0" distR="0" wp14:anchorId="02ED7685" wp14:editId="676C17FE">
+            <wp:extent cx="4601183" cy="2203881"/>
+            <wp:effectExtent l="0" t="0" r="0" b="6350"/>
+            <wp:docPr id="17" name="Picture 17" descr="Graphical user interface, text, application, chat or text message&#10;&#10;Description automatically generated"/>
             <wp:cNvGraphicFramePr>
               <a:graphicFrameLocks xmlns:a="http://schemas.openxmlformats.org/drawingml/2006/main" noChangeAspect="1"/>
             </wp:cNvGraphicFramePr>
@@ -1291,11 +2096,11 @@
               <a:graphicData uri="http://schemas.openxmlformats.org/drawingml/2006/picture">
                 <pic:pic xmlns:pic="http://schemas.openxmlformats.org/drawingml/2006/picture">
                   <pic:nvPicPr>
-                    <pic:cNvPr id="12" name="Picture 12" descr="Graphical user interface, application&#10;&#10;Description automatically generated"/>
+                    <pic:cNvPr id="17" name="Picture 17" descr="Graphical user interface, text, application, chat or text message&#10;&#10;Description automatically generated"/>
                     <pic:cNvPicPr/>
                   </pic:nvPicPr>
                   <pic:blipFill>
-                    <a:blip r:embed="rId17"/>
+                    <a:blip r:embed="rId25"/>
                     <a:stretch>
                       <a:fillRect/>
                     </a:stretch>
@@ -1303,7 +2108,7 @@
                   <pic:spPr>
                     <a:xfrm>
                       <a:off x="0" y="0"/>
-                      <a:ext cx="3847593" cy="2207023"/>
+                      <a:ext cx="4614620" cy="2210317"/>
                     </a:xfrm>
                     <a:prstGeom prst="rect">
                       <a:avLst/>
@@ -1355,7 +2160,7 @@
                     </pic:cNvPicPr>
                   </pic:nvPicPr>
                   <pic:blipFill>
-                    <a:blip r:embed="rId18" cstate="print">
+                    <a:blip r:embed="rId26" cstate="print">
                       <a:extLst>
                         <a:ext uri="{28A0092B-C50C-407E-A947-70E740481C1C}">
                           <a14:useLocalDpi xmlns:a14="http://schemas.microsoft.com/office/drawing/2010/main" val="0"/>
@@ -1398,13 +2203,8 @@
       <w:r>
         <w:t xml:space="preserve"> </w:t>
       </w:r>
-      <w:proofErr w:type="gramStart"/>
-      <w:r>
-        <w:t>( After</w:t>
-      </w:r>
-      <w:proofErr w:type="gramEnd"/>
-      <w:r>
-        <w:t xml:space="preserve"> the system starts, </w:t>
+      <w:r>
+        <w:t xml:space="preserve">( After the system starts, </w:t>
       </w:r>
       <w:proofErr w:type="spellStart"/>
       <w:r>
@@ -1485,7 +2285,7 @@
                     <pic:cNvPicPr/>
                   </pic:nvPicPr>
                   <pic:blipFill>
-                    <a:blip r:embed="rId19"/>
+                    <a:blip r:embed="rId27"/>
                     <a:stretch>
                       <a:fillRect/>
                     </a:stretch>
@@ -1544,7 +2344,7 @@
                     </pic:cNvPicPr>
                   </pic:nvPicPr>
                   <pic:blipFill>
-                    <a:blip r:embed="rId20" r:link="rId21">
+                    <a:blip r:embed="rId28" r:link="rId29">
                       <a:extLst>
                         <a:ext uri="{28A0092B-C50C-407E-A947-70E740481C1C}">
                           <a14:useLocalDpi xmlns:a14="http://schemas.microsoft.com/office/drawing/2010/main" val="0"/>
@@ -1607,12 +2407,13 @@
       <w:r>
         <w:rPr>
           <w:b/>
+          <w:noProof/>
         </w:rPr>
         <w:drawing>
-          <wp:inline distT="0" distB="0" distL="0" distR="0" wp14:anchorId="671463F9" wp14:editId="14940641">
-            <wp:extent cx="6858000" cy="3993515"/>
-            <wp:effectExtent l="0" t="0" r="0" b="0"/>
-            <wp:docPr id="14" name="Picture 14" descr="A screenshot of a computer&#10;&#10;Description automatically generated with medium confidence"/>
+          <wp:inline distT="0" distB="0" distL="0" distR="0" wp14:anchorId="45C58863" wp14:editId="292BB481">
+            <wp:extent cx="6858000" cy="4389755"/>
+            <wp:effectExtent l="0" t="0" r="0" b="4445"/>
+            <wp:docPr id="20" name="Picture 20" descr="A picture containing background pattern&#10;&#10;Description automatically generated"/>
             <wp:cNvGraphicFramePr>
               <a:graphicFrameLocks xmlns:a="http://schemas.openxmlformats.org/drawingml/2006/main" noChangeAspect="1"/>
             </wp:cNvGraphicFramePr>
@@ -1620,11 +2421,11 @@
               <a:graphicData uri="http://schemas.openxmlformats.org/drawingml/2006/picture">
                 <pic:pic xmlns:pic="http://schemas.openxmlformats.org/drawingml/2006/picture">
                   <pic:nvPicPr>
-                    <pic:cNvPr id="14" name="Picture 14" descr="A screenshot of a computer&#10;&#10;Description automatically generated with medium confidence"/>
+                    <pic:cNvPr id="20" name="Picture 20" descr="A picture containing background pattern&#10;&#10;Description automatically generated"/>
                     <pic:cNvPicPr/>
                   </pic:nvPicPr>
                   <pic:blipFill>
-                    <a:blip r:embed="rId22"/>
+                    <a:blip r:embed="rId30"/>
                     <a:stretch>
                       <a:fillRect/>
                     </a:stretch>
@@ -1632,7 +2433,7 @@
                   <pic:spPr>
                     <a:xfrm>
                       <a:off x="0" y="0"/>
-                      <a:ext cx="6858000" cy="3993515"/>
+                      <a:ext cx="6858000" cy="4389755"/>
                     </a:xfrm>
                     <a:prstGeom prst="rect">
                       <a:avLst/>
@@ -1654,7 +2455,6 @@
     </w:p>
     <w:p>
       <w:r>
-        <w:lastRenderedPageBreak/>
         <w:t>13</w:t>
       </w:r>
       <w:r>
@@ -1718,80 +2518,125 @@
         <w:t>.</w:t>
       </w:r>
     </w:p>
-    <w:p>
-      <w:r>
-        <w:t xml:space="preserve">18.  </w:t>
-      </w:r>
-      <w:r>
-        <w:rPr>
-          <w:b/>
-          <w:bCs/>
-          <w:u w:val="single"/>
-        </w:rPr>
-        <w:t>Optional</w:t>
-      </w:r>
-      <w:r>
-        <w:rPr>
-          <w:b/>
-          <w:bCs/>
-          <w:u w:val="single"/>
-        </w:rPr>
-        <w:t xml:space="preserve"> and not required</w:t>
-      </w:r>
-      <w:r>
-        <w:t xml:space="preserve">, if you </w:t>
-      </w:r>
-      <w:r>
-        <w:t>prefer to change the time zone</w:t>
-      </w:r>
-      <w:r>
+    <w:p/>
+    <w:p>
+      <w:pPr>
+        <w:rPr>
+          <w:rFonts w:ascii="Arial" w:hAnsi="Arial" w:cs="Arial"/>
+          <w:b/>
+          <w:sz w:val="24"/>
+          <w:szCs w:val="24"/>
+        </w:rPr>
+      </w:pPr>
+      <w:r>
+        <w:rPr>
+          <w:rFonts w:ascii="Arial" w:hAnsi="Arial" w:cs="Arial"/>
+          <w:b/>
+          <w:sz w:val="24"/>
+          <w:szCs w:val="24"/>
+        </w:rPr>
+        <w:t>Startup -</w:t>
+      </w:r>
+      <w:r>
+        <w:rPr>
+          <w:rFonts w:ascii="Arial" w:hAnsi="Arial" w:cs="Arial"/>
+          <w:b/>
+          <w:sz w:val="24"/>
+          <w:szCs w:val="24"/>
+        </w:rPr>
         <w:t xml:space="preserve"> </w:t>
       </w:r>
-      <w:proofErr w:type="gramStart"/>
-      <w:r>
-        <w:t>-  you</w:t>
-      </w:r>
-      <w:proofErr w:type="gramEnd"/>
-      <w:r>
-        <w:t xml:space="preserve"> can change the system to have the correct date/time.  To do this:</w:t>
-      </w:r>
-    </w:p>
-    <w:p>
-      <w:r>
-        <w:tab/>
-        <w:t>a. Click on the mouse icon in the upper left corner of the screen.</w:t>
-      </w:r>
-    </w:p>
-    <w:p>
-      <w:r>
-        <w:tab/>
-        <w:t xml:space="preserve">b. In the </w:t>
-      </w:r>
-      <w:proofErr w:type="gramStart"/>
-      <w:r>
-        <w:t>drop down</w:t>
-      </w:r>
-      <w:proofErr w:type="gramEnd"/>
-      <w:r>
-        <w:t xml:space="preserve"> menu, select “Settings” on the right-hand side.</w:t>
-      </w:r>
-    </w:p>
-    <w:p>
-      <w:r>
-        <w:tab/>
-        <w:t>c. In the left-hand side, select “Time and Date”.</w:t>
-      </w:r>
-    </w:p>
-    <w:p>
-      <w:r>
-        <w:rPr>
+      <w:r>
+        <w:rPr>
+          <w:rFonts w:ascii="Arial" w:hAnsi="Arial" w:cs="Arial"/>
+          <w:b/>
+          <w:sz w:val="24"/>
+          <w:szCs w:val="24"/>
+        </w:rPr>
+        <w:t>to do before first lab</w:t>
+      </w:r>
+    </w:p>
+    <w:p>
+      <w:pPr>
+        <w:ind w:left="180" w:hanging="180"/>
+        <w:rPr>
+          <w:rFonts w:ascii="Arial" w:hAnsi="Arial" w:cs="Arial"/>
+          <w:b/>
+          <w:sz w:val="24"/>
+          <w:szCs w:val="24"/>
+        </w:rPr>
+      </w:pPr>
+      <w:r>
+        <w:rPr>
+          <w:rFonts w:cstheme="minorHAnsi"/>
+          <w:sz w:val="24"/>
+          <w:szCs w:val="24"/>
+        </w:rPr>
+        <w:t xml:space="preserve">1. </w:t>
+      </w:r>
+      <w:r>
+        <w:rPr>
+          <w:rFonts w:ascii="Arial" w:hAnsi="Arial" w:cs="Arial"/>
+          <w:b/>
+          <w:sz w:val="24"/>
+          <w:szCs w:val="24"/>
+        </w:rPr>
+        <w:t xml:space="preserve">If running in the VM, </w:t>
+      </w:r>
+      <w:r>
+        <w:rPr>
+          <w:rFonts w:cstheme="minorHAnsi"/>
+          <w:sz w:val="24"/>
+          <w:szCs w:val="24"/>
+        </w:rPr>
+        <w:t>enable networking.  E</w:t>
+      </w:r>
+      <w:r>
+        <w:rPr>
+          <w:rFonts w:cstheme="minorHAnsi"/>
+          <w:sz w:val="24"/>
+          <w:szCs w:val="24"/>
+        </w:rPr>
+        <w:t>nable networking by selecting the up/down arrow icon at top right and selecting the option</w:t>
+      </w:r>
+      <w:r>
+        <w:rPr>
+          <w:rFonts w:cstheme="minorHAnsi"/>
+          <w:sz w:val="24"/>
+          <w:szCs w:val="24"/>
+        </w:rPr>
+        <w:t xml:space="preserve"> to "Enable Networking"</w:t>
+      </w:r>
+      <w:r>
+        <w:rPr>
+          <w:rFonts w:cstheme="minorHAnsi"/>
+          <w:sz w:val="24"/>
+          <w:szCs w:val="24"/>
+        </w:rPr>
+        <w:t>. See screenshot below.</w:t>
+      </w:r>
+    </w:p>
+    <w:p>
+      <w:pPr>
+        <w:ind w:left="2160" w:hanging="1350"/>
+        <w:rPr>
+          <w:rFonts w:ascii="Consolas" w:hAnsi="Consolas" w:cs="Consolas"/>
+          <w:sz w:val="28"/>
+          <w:szCs w:val="28"/>
+        </w:rPr>
+      </w:pPr>
+      <w:r>
+        <w:rPr>
+          <w:rFonts w:ascii="Consolas" w:hAnsi="Consolas" w:cs="Consolas"/>
           <w:noProof/>
+          <w:sz w:val="28"/>
+          <w:szCs w:val="28"/>
         </w:rPr>
         <w:drawing>
-          <wp:inline distT="0" distB="0" distL="0" distR="0" wp14:anchorId="069A0F5D" wp14:editId="5F4C12E3">
-            <wp:extent cx="2752766" cy="2459567"/>
-            <wp:effectExtent l="0" t="0" r="0" b="0"/>
-            <wp:docPr id="9" name="Picture 9" descr="C:\figs\timeanddate.JPG"/>
+          <wp:inline distT="0" distB="0" distL="0" distR="0" wp14:anchorId="6FFD1EEB" wp14:editId="5C9820A5">
+            <wp:extent cx="3019647" cy="1976483"/>
+            <wp:effectExtent l="0" t="0" r="3175" b="5080"/>
+            <wp:docPr id="26" name="Picture 26" descr="Graphical user interface, text, application&#10;&#10;Description automatically generated"/>
             <wp:cNvGraphicFramePr>
               <a:graphicFrameLocks xmlns:a="http://schemas.openxmlformats.org/drawingml/2006/main" noChangeAspect="1"/>
             </wp:cNvGraphicFramePr>
@@ -1799,36 +2644,23 @@
               <a:graphicData uri="http://schemas.openxmlformats.org/drawingml/2006/picture">
                 <pic:pic xmlns:pic="http://schemas.openxmlformats.org/drawingml/2006/picture">
                   <pic:nvPicPr>
-                    <pic:cNvPr id="0" name="Picture 5" descr="C:\figs\timeanddate.JPG"/>
-                    <pic:cNvPicPr>
-                      <a:picLocks noChangeAspect="1" noChangeArrowheads="1"/>
-                    </pic:cNvPicPr>
+                    <pic:cNvPr id="26" name="Picture 26" descr="Graphical user interface, text, application&#10;&#10;Description automatically generated"/>
+                    <pic:cNvPicPr/>
                   </pic:nvPicPr>
                   <pic:blipFill>
-                    <a:blip r:embed="rId23" cstate="print">
-                      <a:extLst>
-                        <a:ext uri="{28A0092B-C50C-407E-A947-70E740481C1C}">
-                          <a14:useLocalDpi xmlns:a14="http://schemas.microsoft.com/office/drawing/2010/main" val="0"/>
-                        </a:ext>
-                      </a:extLst>
-                    </a:blip>
-                    <a:srcRect/>
+                    <a:blip r:embed="rId31"/>
                     <a:stretch>
                       <a:fillRect/>
                     </a:stretch>
                   </pic:blipFill>
-                  <pic:spPr bwMode="auto">
+                  <pic:spPr>
                     <a:xfrm>
                       <a:off x="0" y="0"/>
-                      <a:ext cx="2765135" cy="2470619"/>
+                      <a:ext cx="3020429" cy="1976995"/>
                     </a:xfrm>
                     <a:prstGeom prst="rect">
                       <a:avLst/>
                     </a:prstGeom>
-                    <a:noFill/>
-                    <a:ln>
-                      <a:noFill/>
-                    </a:ln>
                   </pic:spPr>
                 </pic:pic>
               </a:graphicData>
@@ -1837,30 +2669,60 @@
         </w:drawing>
       </w:r>
     </w:p>
-    <w:p/>
-    <w:p>
-      <w:r>
-        <w:tab/>
-        <w:t>d. The Time and Date Settings dialog will pop up. In order to change this, you need to click on the “Unlock” button on the bottom and then authenticate to unlock it.  The password to use here is “diyuser</w:t>
-      </w:r>
-      <w:r>
-        <w:t>3</w:t>
-      </w:r>
-      <w:r>
-        <w:t>”.</w:t>
-      </w:r>
-    </w:p>
-    <w:p>
+    <w:p>
+      <w:pPr>
+        <w:ind w:left="360"/>
+        <w:rPr>
+          <w:rFonts w:cstheme="minorHAnsi"/>
+          <w:sz w:val="24"/>
+          <w:szCs w:val="24"/>
+        </w:rPr>
+      </w:pPr>
+      <w:r>
+        <w:rPr>
+          <w:rFonts w:cstheme="minorHAnsi"/>
+          <w:sz w:val="24"/>
+          <w:szCs w:val="24"/>
+        </w:rPr>
+        <w:t xml:space="preserve">Open a terminal session by using the one on your desktop or clicking on the little mouse icon in the upper left corner and selecting </w:t>
+      </w:r>
+      <w:r>
+        <w:rPr>
+          <w:rFonts w:cstheme="minorHAnsi"/>
+          <w:b/>
+          <w:sz w:val="24"/>
+          <w:szCs w:val="24"/>
+        </w:rPr>
+        <w:t>Terminal Emulator</w:t>
+      </w:r>
+      <w:r>
+        <w:rPr>
+          <w:rFonts w:cstheme="minorHAnsi"/>
+          <w:sz w:val="24"/>
+          <w:szCs w:val="24"/>
+        </w:rPr>
+        <w:t xml:space="preserve"> from the drop-down menu.</w:t>
+      </w:r>
+    </w:p>
+    <w:p>
+      <w:pPr>
+        <w:pStyle w:val="ListParagraph"/>
+        <w:rPr>
+          <w:rFonts w:ascii="Arial" w:hAnsi="Arial" w:cs="Arial"/>
+          <w:sz w:val="24"/>
+          <w:szCs w:val="24"/>
+        </w:rPr>
+      </w:pPr>
       <w:r>
         <w:rPr>
           <w:noProof/>
         </w:rPr>
         <w:lastRenderedPageBreak/>
         <w:drawing>
-          <wp:inline distT="0" distB="0" distL="0" distR="0" wp14:anchorId="047D7FD6" wp14:editId="5D9DE166">
-            <wp:extent cx="2193139" cy="1655233"/>
-            <wp:effectExtent l="0" t="0" r="0" b="2540"/>
-            <wp:docPr id="10" name="Picture 10" descr="C:\figs\authenticate.JPG"/>
+          <wp:inline distT="0" distB="0" distL="0" distR="0" wp14:anchorId="53293CC5" wp14:editId="700D41CE">
+            <wp:extent cx="3849370" cy="3019838"/>
+            <wp:effectExtent l="0" t="0" r="0" b="9525"/>
+            <wp:docPr id="4" name="Picture 4" descr="Graphical user interface, text, application, chat or text message&#10;&#10;Description automatically generated"/>
             <wp:cNvGraphicFramePr>
               <a:graphicFrameLocks xmlns:a="http://schemas.openxmlformats.org/drawingml/2006/main" noChangeAspect="1"/>
             </wp:cNvGraphicFramePr>
@@ -1868,36 +2730,23 @@
               <a:graphicData uri="http://schemas.openxmlformats.org/drawingml/2006/picture">
                 <pic:pic xmlns:pic="http://schemas.openxmlformats.org/drawingml/2006/picture">
                   <pic:nvPicPr>
-                    <pic:cNvPr id="0" name="Picture 6" descr="C:\figs\authenticate.JPG"/>
-                    <pic:cNvPicPr>
-                      <a:picLocks noChangeAspect="1" noChangeArrowheads="1"/>
-                    </pic:cNvPicPr>
+                    <pic:cNvPr id="4" name="Picture 4" descr="Graphical user interface, text, application, chat or text message&#10;&#10;Description automatically generated"/>
+                    <pic:cNvPicPr/>
                   </pic:nvPicPr>
                   <pic:blipFill>
-                    <a:blip r:embed="rId24" cstate="print">
-                      <a:extLst>
-                        <a:ext uri="{28A0092B-C50C-407E-A947-70E740481C1C}">
-                          <a14:useLocalDpi xmlns:a14="http://schemas.microsoft.com/office/drawing/2010/main" val="0"/>
-                        </a:ext>
-                      </a:extLst>
-                    </a:blip>
-                    <a:srcRect/>
+                    <a:blip r:embed="rId32"/>
                     <a:stretch>
                       <a:fillRect/>
                     </a:stretch>
                   </pic:blipFill>
-                  <pic:spPr bwMode="auto">
+                  <pic:spPr>
                     <a:xfrm>
                       <a:off x="0" y="0"/>
-                      <a:ext cx="2207638" cy="1666176"/>
+                      <a:ext cx="3850231" cy="3020513"/>
                     </a:xfrm>
                     <a:prstGeom prst="rect">
                       <a:avLst/>
                     </a:prstGeom>
-                    <a:noFill/>
-                    <a:ln>
-                      <a:noFill/>
-                    </a:ln>
                   </pic:spPr>
                 </pic:pic>
               </a:graphicData>
@@ -1907,171 +2756,707 @@
       </w:r>
     </w:p>
     <w:p>
-      <w:r>
+      <w:pPr>
+        <w:pStyle w:val="ListParagraph"/>
+        <w:rPr>
+          <w:rFonts w:ascii="Arial" w:hAnsi="Arial" w:cs="Arial"/>
+          <w:sz w:val="24"/>
+          <w:szCs w:val="24"/>
+        </w:rPr>
+      </w:pPr>
+    </w:p>
+    <w:p>
+      <w:pPr>
+        <w:pStyle w:val="ListParagraph"/>
+        <w:rPr>
+          <w:rFonts w:ascii="Arial" w:hAnsi="Arial" w:cs="Arial"/>
+          <w:sz w:val="24"/>
+          <w:szCs w:val="24"/>
+        </w:rPr>
+      </w:pPr>
+    </w:p>
+    <w:p>
+      <w:pPr>
+        <w:pStyle w:val="ListParagraph"/>
+        <w:rPr>
+          <w:rFonts w:ascii="Arial" w:hAnsi="Arial" w:cs="Arial"/>
+          <w:sz w:val="24"/>
+          <w:szCs w:val="24"/>
+        </w:rPr>
+      </w:pPr>
+    </w:p>
+    <w:p>
+      <w:pPr>
+        <w:ind w:left="720" w:hanging="360"/>
+        <w:rPr>
+          <w:rFonts w:cstheme="minorHAnsi"/>
+          <w:sz w:val="24"/>
+          <w:szCs w:val="24"/>
+        </w:rPr>
+      </w:pPr>
+      <w:r>
+        <w:rPr>
+          <w:rFonts w:cstheme="minorHAnsi"/>
+          <w:sz w:val="24"/>
+          <w:szCs w:val="24"/>
+        </w:rPr>
+        <w:t xml:space="preserve">2.  </w:t>
+      </w:r>
+      <w:r>
+        <w:rPr>
+          <w:rFonts w:cstheme="minorHAnsi"/>
+          <w:sz w:val="24"/>
+          <w:szCs w:val="24"/>
+        </w:rPr>
+        <w:t>Get the latest</w:t>
+      </w:r>
+      <w:r>
+        <w:rPr>
+          <w:rFonts w:cstheme="minorHAnsi"/>
+          <w:sz w:val="24"/>
+          <w:szCs w:val="24"/>
+        </w:rPr>
+        <w:t xml:space="preserve"> </w:t>
+      </w:r>
+      <w:r>
+        <w:rPr>
+          <w:rFonts w:cstheme="minorHAnsi"/>
+          <w:sz w:val="24"/>
+          <w:szCs w:val="24"/>
+        </w:rPr>
+        <w:t xml:space="preserve">files </w:t>
+      </w:r>
+      <w:r>
+        <w:rPr>
+          <w:rFonts w:cstheme="minorHAnsi"/>
+          <w:sz w:val="24"/>
+          <w:szCs w:val="24"/>
+        </w:rPr>
+        <w:t xml:space="preserve">for the class.  For this course, we will be using a main directory </w:t>
+      </w:r>
+      <w:r>
+        <w:rPr>
+          <w:rFonts w:cstheme="minorHAnsi"/>
+          <w:i/>
+          <w:iCs/>
+          <w:sz w:val="24"/>
+          <w:szCs w:val="24"/>
+        </w:rPr>
+        <w:t>k8s</w:t>
+      </w:r>
+      <w:r>
+        <w:rPr>
+          <w:rFonts w:cstheme="minorHAnsi"/>
+          <w:i/>
+          <w:iCs/>
+          <w:sz w:val="24"/>
+          <w:szCs w:val="24"/>
+        </w:rPr>
+        <w:t>-ps</w:t>
+      </w:r>
+      <w:r>
+        <w:rPr>
+          <w:rFonts w:cstheme="minorHAnsi"/>
+          <w:sz w:val="24"/>
+          <w:szCs w:val="24"/>
+        </w:rPr>
+        <w:t xml:space="preserve"> with subdirectories under it for the various labs. </w:t>
+      </w:r>
+    </w:p>
+    <w:p>
+      <w:pPr>
+        <w:rPr>
+          <w:rFonts w:ascii="Arial" w:hAnsi="Arial" w:cs="Arial"/>
+          <w:b/>
+          <w:sz w:val="24"/>
+          <w:szCs w:val="24"/>
+        </w:rPr>
+      </w:pPr>
+      <w:r>
+        <w:rPr>
+          <w:rFonts w:ascii="Arial" w:hAnsi="Arial" w:cs="Arial"/>
+          <w:b/>
+          <w:sz w:val="24"/>
+          <w:szCs w:val="24"/>
+        </w:rPr>
+        <w:t>If running in the VM</w:t>
+      </w:r>
+    </w:p>
+    <w:p>
+      <w:pPr>
+        <w:ind w:left="720" w:hanging="360"/>
+        <w:rPr>
+          <w:rFonts w:cstheme="minorHAnsi"/>
+          <w:sz w:val="24"/>
+          <w:szCs w:val="24"/>
+        </w:rPr>
+      </w:pPr>
+      <w:r>
+        <w:rPr>
+          <w:rFonts w:cstheme="minorHAnsi"/>
+          <w:sz w:val="24"/>
+          <w:szCs w:val="24"/>
+        </w:rPr>
+        <w:t xml:space="preserve"> In the terminal window, cd into the main directory and update the files.</w:t>
+      </w:r>
+    </w:p>
+    <w:p>
+      <w:pPr>
+        <w:ind w:left="540" w:firstLine="900"/>
+        <w:rPr>
+          <w:rFonts w:ascii="Consolas" w:hAnsi="Consolas" w:cs="Consolas"/>
+          <w:sz w:val="28"/>
+          <w:szCs w:val="28"/>
+        </w:rPr>
+      </w:pPr>
+      <w:r>
+        <w:rPr>
+          <w:rFonts w:ascii="Consolas" w:hAnsi="Consolas" w:cs="Consolas"/>
+          <w:sz w:val="28"/>
+          <w:szCs w:val="28"/>
+        </w:rPr>
+        <w:t>$ cd k8s-</w:t>
+      </w:r>
+      <w:r>
+        <w:rPr>
+          <w:rFonts w:ascii="Consolas" w:hAnsi="Consolas" w:cs="Consolas"/>
+          <w:sz w:val="28"/>
+          <w:szCs w:val="28"/>
+        </w:rPr>
+        <w:t>ps</w:t>
+      </w:r>
+    </w:p>
+    <w:p>
+      <w:pPr>
+        <w:ind w:left="540" w:firstLine="900"/>
+        <w:rPr>
+          <w:rFonts w:ascii="Consolas" w:hAnsi="Consolas" w:cs="Consolas"/>
+          <w:sz w:val="28"/>
+          <w:szCs w:val="28"/>
+        </w:rPr>
+      </w:pPr>
+      <w:r>
+        <w:rPr>
+          <w:rFonts w:ascii="Consolas" w:hAnsi="Consolas" w:cs="Consolas"/>
+          <w:sz w:val="28"/>
+          <w:szCs w:val="28"/>
+        </w:rPr>
+        <w:t xml:space="preserve">$ git </w:t>
+      </w:r>
+      <w:proofErr w:type="gramStart"/>
+      <w:r>
+        <w:rPr>
+          <w:rFonts w:ascii="Consolas" w:hAnsi="Consolas" w:cs="Consolas"/>
+          <w:sz w:val="28"/>
+          <w:szCs w:val="28"/>
+        </w:rPr>
+        <w:t>pull</w:t>
+      </w:r>
+      <w:proofErr w:type="gramEnd"/>
+    </w:p>
+    <w:p>
+      <w:pPr>
+        <w:rPr>
+          <w:rFonts w:ascii="Arial" w:hAnsi="Arial" w:cs="Arial"/>
+          <w:b/>
+          <w:sz w:val="24"/>
+          <w:szCs w:val="24"/>
+        </w:rPr>
+      </w:pPr>
+      <w:r>
+        <w:rPr>
+          <w:rFonts w:ascii="Arial" w:hAnsi="Arial" w:cs="Arial"/>
+          <w:b/>
+          <w:sz w:val="24"/>
+          <w:szCs w:val="24"/>
+        </w:rPr>
+        <w:t>If NOT running in the VM</w:t>
+      </w:r>
+    </w:p>
+    <w:p>
+      <w:pPr>
+        <w:ind w:left="540" w:firstLine="900"/>
+        <w:rPr>
+          <w:rFonts w:ascii="Consolas" w:hAnsi="Consolas" w:cs="Consolas"/>
+          <w:sz w:val="28"/>
+          <w:szCs w:val="28"/>
+        </w:rPr>
+      </w:pPr>
+      <w:r>
+        <w:rPr>
+          <w:rFonts w:ascii="Consolas" w:hAnsi="Consolas" w:cs="Consolas"/>
+          <w:sz w:val="28"/>
+          <w:szCs w:val="28"/>
+        </w:rPr>
+        <w:t xml:space="preserve">$ git clone </w:t>
+      </w:r>
+      <w:hyperlink r:id="rId33" w:history="1">
+        <w:r>
+          <w:rPr>
+            <w:rStyle w:val="Hyperlink"/>
+            <w:rFonts w:ascii="Consolas" w:hAnsi="Consolas" w:cs="Consolas"/>
+            <w:sz w:val="28"/>
+            <w:szCs w:val="28"/>
+          </w:rPr>
+          <w:t>https://github.com/skillrepos/k8s-ps</w:t>
+        </w:r>
+      </w:hyperlink>
+    </w:p>
+    <w:p>
+      <w:pPr>
+        <w:ind w:left="540" w:firstLine="900"/>
+        <w:rPr>
+          <w:rFonts w:ascii="Consolas" w:hAnsi="Consolas" w:cs="Consolas"/>
+          <w:sz w:val="28"/>
+          <w:szCs w:val="28"/>
+        </w:rPr>
+      </w:pPr>
+      <w:r>
+        <w:rPr>
+          <w:rFonts w:ascii="Consolas" w:hAnsi="Consolas" w:cs="Consolas"/>
+          <w:sz w:val="28"/>
+          <w:szCs w:val="28"/>
+        </w:rPr>
+        <w:t>$ cd k8s-ps</w:t>
+      </w:r>
+    </w:p>
+    <w:p>
+      <w:pPr>
+        <w:rPr>
+          <w:rFonts w:cstheme="minorHAnsi"/>
+          <w:sz w:val="24"/>
+          <w:szCs w:val="24"/>
+        </w:rPr>
+      </w:pPr>
+      <w:r>
+        <w:rPr>
+          <w:rFonts w:cstheme="minorHAnsi"/>
+          <w:sz w:val="24"/>
+          <w:szCs w:val="24"/>
+        </w:rPr>
+        <w:t xml:space="preserve">      3</w:t>
+      </w:r>
+      <w:r>
+        <w:rPr>
+          <w:rFonts w:cstheme="minorHAnsi"/>
+          <w:sz w:val="24"/>
+          <w:szCs w:val="24"/>
+        </w:rPr>
+        <w:t xml:space="preserve">. </w:t>
+      </w:r>
+      <w:r>
+        <w:rPr>
+          <w:rFonts w:cstheme="minorHAnsi"/>
+          <w:b/>
+          <w:bCs/>
+          <w:sz w:val="24"/>
+          <w:szCs w:val="24"/>
+        </w:rPr>
+        <w:t>Whether running in the VM or not,</w:t>
+      </w:r>
+      <w:r>
+        <w:rPr>
+          <w:rFonts w:cstheme="minorHAnsi"/>
+          <w:sz w:val="24"/>
+          <w:szCs w:val="24"/>
+        </w:rPr>
+        <w:t xml:space="preserve"> pre-pull images we will need for this workshop.</w:t>
+      </w:r>
+    </w:p>
+    <w:p>
+      <w:pPr>
+        <w:ind w:left="540" w:firstLine="900"/>
+        <w:rPr>
+          <w:rFonts w:ascii="Consolas" w:hAnsi="Consolas" w:cs="Consolas"/>
+          <w:sz w:val="28"/>
+          <w:szCs w:val="28"/>
+        </w:rPr>
+      </w:pPr>
+      <w:r>
+        <w:rPr>
+          <w:rFonts w:ascii="Consolas" w:hAnsi="Consolas" w:cs="Consolas"/>
+          <w:sz w:val="28"/>
+          <w:szCs w:val="28"/>
+        </w:rPr>
+        <w:t>$ ./extra/image-prepull.sh</w:t>
+      </w:r>
+    </w:p>
+    <w:p>
+      <w:pPr>
+        <w:ind w:left="630" w:hanging="270"/>
+        <w:rPr>
+          <w:rFonts w:cstheme="minorHAnsi"/>
+          <w:sz w:val="24"/>
+          <w:szCs w:val="24"/>
+        </w:rPr>
+      </w:pPr>
+      <w:r>
+        <w:rPr>
+          <w:rFonts w:cstheme="minorHAnsi"/>
+          <w:sz w:val="24"/>
+          <w:szCs w:val="24"/>
+        </w:rPr>
+        <w:t>4</w:t>
+      </w:r>
+      <w:r>
+        <w:rPr>
+          <w:rFonts w:cstheme="minorHAnsi"/>
+          <w:sz w:val="24"/>
+          <w:szCs w:val="24"/>
+        </w:rPr>
+        <w:t xml:space="preserve">. </w:t>
+      </w:r>
+      <w:r>
+        <w:rPr>
+          <w:rFonts w:ascii="Arial" w:hAnsi="Arial" w:cs="Arial"/>
+          <w:b/>
+          <w:sz w:val="24"/>
+          <w:szCs w:val="24"/>
+        </w:rPr>
+        <w:t>If running in the VM</w:t>
+      </w:r>
+      <w:r>
+        <w:rPr>
+          <w:rFonts w:cstheme="minorHAnsi"/>
+          <w:sz w:val="24"/>
+          <w:szCs w:val="24"/>
+        </w:rPr>
+        <w:t>, start up the paused Kubernetes (</w:t>
+      </w:r>
+      <w:proofErr w:type="spellStart"/>
+      <w:r>
+        <w:rPr>
+          <w:rFonts w:cstheme="minorHAnsi"/>
+          <w:sz w:val="24"/>
+          <w:szCs w:val="24"/>
+        </w:rPr>
+        <w:t>minikube</w:t>
+      </w:r>
+      <w:proofErr w:type="spellEnd"/>
+      <w:r>
+        <w:rPr>
+          <w:rFonts w:cstheme="minorHAnsi"/>
+          <w:sz w:val="24"/>
+          <w:szCs w:val="24"/>
+        </w:rPr>
+        <w:t xml:space="preserve">) instance on this system using a script in the </w:t>
+      </w:r>
+      <w:r>
+        <w:rPr>
+          <w:rFonts w:cstheme="minorHAnsi"/>
+          <w:i/>
+          <w:iCs/>
+          <w:sz w:val="24"/>
+          <w:szCs w:val="24"/>
+        </w:rPr>
+        <w:t>extras</w:t>
+      </w:r>
+      <w:r>
+        <w:rPr>
+          <w:rFonts w:cstheme="minorHAnsi"/>
+          <w:sz w:val="24"/>
+          <w:szCs w:val="24"/>
+        </w:rPr>
+        <w:t xml:space="preserve"> subdirectory.  This will take several minutes to run.</w:t>
+      </w:r>
+    </w:p>
+    <w:p>
+      <w:pPr>
+        <w:pStyle w:val="ListParagraph"/>
+        <w:rPr>
+          <w:rFonts w:ascii="Consolas" w:hAnsi="Consolas" w:cs="Consolas"/>
+          <w:bCs/>
+          <w:sz w:val="28"/>
+          <w:szCs w:val="28"/>
+        </w:rPr>
+      </w:pPr>
+      <w:r>
+        <w:rPr>
+          <w:rFonts w:ascii="Arial" w:hAnsi="Arial" w:cs="Arial"/>
+          <w:bCs/>
+          <w:sz w:val="28"/>
+          <w:szCs w:val="28"/>
+        </w:rPr>
+        <w:t xml:space="preserve">         </w:t>
+      </w:r>
+      <w:r>
+        <w:rPr>
+          <w:rFonts w:ascii="Consolas" w:hAnsi="Consolas" w:cs="Consolas"/>
+          <w:bCs/>
+          <w:sz w:val="28"/>
+          <w:szCs w:val="28"/>
+        </w:rPr>
+        <w:t>$ extra/start-mini.sh</w:t>
+      </w:r>
+    </w:p>
+    <w:p>
+      <w:pPr>
+        <w:ind w:left="630" w:hanging="270"/>
+        <w:rPr>
+          <w:rFonts w:cstheme="minorHAnsi"/>
+          <w:sz w:val="24"/>
+          <w:szCs w:val="24"/>
+        </w:rPr>
+      </w:pPr>
+      <w:r>
+        <w:rPr>
+          <w:rFonts w:cstheme="minorHAnsi"/>
+          <w:sz w:val="24"/>
+          <w:szCs w:val="24"/>
+        </w:rPr>
+        <w:t>5</w:t>
+      </w:r>
+      <w:r>
+        <w:rPr>
+          <w:rFonts w:cstheme="minorHAnsi"/>
+          <w:sz w:val="24"/>
+          <w:szCs w:val="24"/>
+        </w:rPr>
+        <w:t xml:space="preserve">. </w:t>
+      </w:r>
+      <w:r>
+        <w:rPr>
+          <w:rFonts w:cstheme="minorHAnsi"/>
+          <w:sz w:val="24"/>
+          <w:szCs w:val="24"/>
+        </w:rPr>
+        <w:t>Enable the Kubernetes metrics-server for the cluster.</w:t>
+      </w:r>
+    </w:p>
+    <w:p>
+      <w:pPr>
+        <w:ind w:left="630" w:hanging="270"/>
+        <w:rPr>
+          <w:rFonts w:cstheme="minorHAnsi"/>
+          <w:sz w:val="24"/>
+          <w:szCs w:val="24"/>
+        </w:rPr>
+      </w:pPr>
+      <w:r>
+        <w:rPr>
+          <w:rFonts w:cstheme="minorHAnsi"/>
+          <w:sz w:val="24"/>
+          <w:szCs w:val="24"/>
+        </w:rPr>
         <w:tab/>
-        <w:t xml:space="preserve">e. Click on the “Time zone” selection at the top and then find a city that is in the </w:t>
+      </w:r>
+      <w:r>
+        <w:rPr>
+          <w:rFonts w:ascii="Arial" w:hAnsi="Arial" w:cs="Arial"/>
+          <w:b/>
+          <w:sz w:val="24"/>
+          <w:szCs w:val="24"/>
+        </w:rPr>
+        <w:t>If running in the VM</w:t>
+      </w:r>
+    </w:p>
+    <w:p>
+      <w:pPr>
+        <w:ind w:left="630" w:hanging="270"/>
+        <w:rPr>
+          <w:rFonts w:ascii="Consolas" w:hAnsi="Consolas" w:cs="Consolas"/>
+          <w:sz w:val="28"/>
+          <w:szCs w:val="28"/>
+        </w:rPr>
+      </w:pPr>
+      <w:r>
+        <w:rPr>
+          <w:rFonts w:cstheme="minorHAnsi"/>
+          <w:sz w:val="24"/>
+          <w:szCs w:val="24"/>
+        </w:rPr>
+        <w:tab/>
+      </w:r>
+      <w:r>
+        <w:rPr>
+          <w:rFonts w:cstheme="minorHAnsi"/>
+          <w:sz w:val="24"/>
+          <w:szCs w:val="24"/>
+        </w:rPr>
+        <w:tab/>
+      </w:r>
+      <w:r>
+        <w:rPr>
+          <w:rFonts w:cstheme="minorHAnsi"/>
+          <w:sz w:val="24"/>
+          <w:szCs w:val="24"/>
+        </w:rPr>
+        <w:tab/>
+      </w:r>
+      <w:r>
+        <w:rPr>
+          <w:rFonts w:ascii="Consolas" w:hAnsi="Consolas" w:cs="Consolas"/>
+          <w:sz w:val="28"/>
+          <w:szCs w:val="28"/>
+        </w:rPr>
+        <w:t xml:space="preserve">$ </w:t>
       </w:r>
       <w:proofErr w:type="spellStart"/>
       <w:r>
-        <w:t>timezone</w:t>
+        <w:rPr>
+          <w:rFonts w:ascii="Consolas" w:hAnsi="Consolas" w:cs="Consolas"/>
+          <w:sz w:val="28"/>
+          <w:szCs w:val="28"/>
+        </w:rPr>
+        <w:t>sudo</w:t>
       </w:r>
       <w:proofErr w:type="spellEnd"/>
       <w:r>
-        <w:t xml:space="preserve"> where you are (probably prefixed by America/ if you’re in the US).  Select it and close the “Time zone” choosing dialog.</w:t>
-      </w:r>
-    </w:p>
-    <w:p/>
-    <w:p>
-      <w:r>
-        <w:rPr>
-          <w:noProof/>
-        </w:rPr>
-        <w:drawing>
-          <wp:inline distT="0" distB="0" distL="0" distR="0" wp14:anchorId="0CDCE9CA" wp14:editId="120194CC">
-            <wp:extent cx="2216832" cy="1587500"/>
-            <wp:effectExtent l="0" t="0" r="0" b="0"/>
-            <wp:docPr id="13" name="Picture 13" descr="C:\figs\timezonepicker.JPG"/>
-            <wp:cNvGraphicFramePr>
-              <a:graphicFrameLocks xmlns:a="http://schemas.openxmlformats.org/drawingml/2006/main" noChangeAspect="1"/>
-            </wp:cNvGraphicFramePr>
-            <a:graphic xmlns:a="http://schemas.openxmlformats.org/drawingml/2006/main">
-              <a:graphicData uri="http://schemas.openxmlformats.org/drawingml/2006/picture">
-                <pic:pic xmlns:pic="http://schemas.openxmlformats.org/drawingml/2006/picture">
-                  <pic:nvPicPr>
-                    <pic:cNvPr id="0" name="Picture 7" descr="C:\figs\timezonepicker.JPG"/>
-                    <pic:cNvPicPr>
-                      <a:picLocks noChangeAspect="1" noChangeArrowheads="1"/>
-                    </pic:cNvPicPr>
-                  </pic:nvPicPr>
-                  <pic:blipFill>
-                    <a:blip r:embed="rId25" cstate="print">
-                      <a:extLst>
-                        <a:ext uri="{28A0092B-C50C-407E-A947-70E740481C1C}">
-                          <a14:useLocalDpi xmlns:a14="http://schemas.microsoft.com/office/drawing/2010/main" val="0"/>
-                        </a:ext>
-                      </a:extLst>
-                    </a:blip>
-                    <a:srcRect/>
-                    <a:stretch>
-                      <a:fillRect/>
-                    </a:stretch>
-                  </pic:blipFill>
-                  <pic:spPr bwMode="auto">
-                    <a:xfrm>
-                      <a:off x="0" y="0"/>
-                      <a:ext cx="2225035" cy="1593374"/>
-                    </a:xfrm>
-                    <a:prstGeom prst="rect">
-                      <a:avLst/>
-                    </a:prstGeom>
-                    <a:noFill/>
-                    <a:ln>
-                      <a:noFill/>
-                    </a:ln>
-                  </pic:spPr>
-                </pic:pic>
-              </a:graphicData>
-            </a:graphic>
-          </wp:inline>
-        </w:drawing>
-      </w:r>
-    </w:p>
-    <w:p>
-      <w:r>
+        <w:rPr>
+          <w:rFonts w:ascii="Consolas" w:hAnsi="Consolas" w:cs="Consolas"/>
+          <w:sz w:val="28"/>
+          <w:szCs w:val="28"/>
+        </w:rPr>
+        <w:t xml:space="preserve"> </w:t>
+      </w:r>
+      <w:proofErr w:type="spellStart"/>
+      <w:r>
+        <w:rPr>
+          <w:rFonts w:ascii="Consolas" w:hAnsi="Consolas" w:cs="Consolas"/>
+          <w:sz w:val="28"/>
+          <w:szCs w:val="28"/>
+        </w:rPr>
+        <w:t>minikube</w:t>
+      </w:r>
+      <w:proofErr w:type="spellEnd"/>
+      <w:r>
+        <w:rPr>
+          <w:rFonts w:ascii="Consolas" w:hAnsi="Consolas" w:cs="Consolas"/>
+          <w:sz w:val="28"/>
+          <w:szCs w:val="28"/>
+        </w:rPr>
+        <w:t xml:space="preserve"> addons enable metrics-server</w:t>
+      </w:r>
+    </w:p>
+    <w:p>
+      <w:pPr>
+        <w:rPr>
+          <w:rFonts w:cstheme="minorHAnsi"/>
+          <w:bCs/>
+          <w:sz w:val="24"/>
+          <w:szCs w:val="24"/>
+        </w:rPr>
+      </w:pPr>
+      <w:r>
+        <w:rPr>
+          <w:rFonts w:ascii="Consolas" w:hAnsi="Consolas" w:cs="Consolas"/>
+          <w:sz w:val="28"/>
+          <w:szCs w:val="28"/>
+        </w:rPr>
+        <w:lastRenderedPageBreak/>
+        <w:t xml:space="preserve">    </w:t>
+      </w:r>
+      <w:r>
+        <w:rPr>
+          <w:rFonts w:ascii="Arial" w:hAnsi="Arial" w:cs="Arial"/>
+          <w:b/>
+          <w:sz w:val="24"/>
+          <w:szCs w:val="24"/>
+        </w:rPr>
+        <w:t xml:space="preserve">If NOT running in the VM, </w:t>
+      </w:r>
+      <w:r>
+        <w:rPr>
+          <w:rFonts w:cstheme="minorHAnsi"/>
+          <w:bCs/>
+          <w:sz w:val="24"/>
+          <w:szCs w:val="24"/>
+        </w:rPr>
+        <w:t>consult documentation for your cluster.  (Note this is only needed for one step, so is not critical.)</w:t>
+      </w:r>
+    </w:p>
+    <w:p>
+      <w:pPr>
+        <w:ind w:left="630" w:hanging="270"/>
+        <w:rPr>
+          <w:rFonts w:cstheme="minorHAnsi"/>
+          <w:bCs/>
+          <w:sz w:val="24"/>
+          <w:szCs w:val="24"/>
+        </w:rPr>
+      </w:pPr>
+      <w:r>
+        <w:rPr>
+          <w:rFonts w:ascii="Consolas" w:hAnsi="Consolas" w:cs="Consolas"/>
+          <w:sz w:val="28"/>
+          <w:szCs w:val="28"/>
+        </w:rPr>
+        <w:t xml:space="preserve">6. </w:t>
+      </w:r>
+      <w:r>
+        <w:rPr>
+          <w:rFonts w:cstheme="minorHAnsi"/>
+          <w:sz w:val="24"/>
+          <w:szCs w:val="24"/>
+        </w:rPr>
+        <w:t xml:space="preserve">Optional - setup alias. </w:t>
+      </w:r>
+      <w:r>
+        <w:rPr>
+          <w:rFonts w:cstheme="minorHAnsi"/>
+          <w:bCs/>
+          <w:sz w:val="24"/>
+          <w:szCs w:val="24"/>
+        </w:rPr>
+        <w:t>In these labs and on the VM, "k" is aliased to "</w:t>
+      </w:r>
+      <w:proofErr w:type="spellStart"/>
+      <w:r>
+        <w:rPr>
+          <w:rFonts w:cstheme="minorHAnsi"/>
+          <w:bCs/>
+          <w:sz w:val="24"/>
+          <w:szCs w:val="24"/>
+        </w:rPr>
+        <w:t>kubectl</w:t>
+      </w:r>
+      <w:proofErr w:type="spellEnd"/>
+      <w:r>
+        <w:rPr>
+          <w:rFonts w:cstheme="minorHAnsi"/>
+          <w:bCs/>
+          <w:sz w:val="24"/>
+          <w:szCs w:val="24"/>
+        </w:rPr>
+        <w:t>". If you are not running in the VM, you can usually do this via the following command if you want:</w:t>
+      </w:r>
+    </w:p>
+    <w:p>
+      <w:pPr>
+        <w:pStyle w:val="ListParagraph"/>
+        <w:rPr>
+          <w:rFonts w:ascii="Consolas" w:hAnsi="Consolas" w:cs="Consolas"/>
+          <w:bCs/>
+          <w:sz w:val="28"/>
+          <w:szCs w:val="28"/>
+        </w:rPr>
+      </w:pPr>
+      <w:r>
+        <w:rPr>
+          <w:rFonts w:ascii="Consolas" w:hAnsi="Consolas" w:cs="Consolas"/>
+          <w:bCs/>
+          <w:sz w:val="28"/>
+          <w:szCs w:val="28"/>
+        </w:rPr>
         <w:tab/>
-        <w:t xml:space="preserve">f. Back on the main “Time and Date” settings dialog, the time should have changed to reflect the </w:t>
+        <w:t>$ alias k=</w:t>
       </w:r>
       <w:proofErr w:type="spellStart"/>
       <w:r>
-        <w:t>timezone</w:t>
+        <w:rPr>
+          <w:rFonts w:ascii="Consolas" w:hAnsi="Consolas" w:cs="Consolas"/>
+          <w:bCs/>
+          <w:sz w:val="28"/>
+          <w:szCs w:val="28"/>
+        </w:rPr>
+        <w:t>kubectl</w:t>
       </w:r>
       <w:proofErr w:type="spellEnd"/>
-      <w:r>
-        <w:t xml:space="preserve"> you selected. </w:t>
-      </w:r>
-    </w:p>
-    <w:p>
-      <w:r>
-        <w:tab/>
-        <w:t>g. Select the Lock button to lock the settings again and then the close button.16. To persist the date/time changes, you just need to logout and log back in.  To log out select the mouse icon again in the upper left corner, then click on the “Power” button.</w:t>
-      </w:r>
-    </w:p>
-    <w:p>
-      <w:r>
-        <w:rPr>
-          <w:noProof/>
-        </w:rPr>
-        <w:drawing>
-          <wp:inline distT="0" distB="0" distL="0" distR="0" wp14:anchorId="61B6023E" wp14:editId="1E80DDD7">
-            <wp:extent cx="1984836" cy="2205567"/>
-            <wp:effectExtent l="0" t="0" r="0" b="4445"/>
-            <wp:docPr id="18" name="Picture 18" descr="C:\figs\logout.JPG"/>
-            <wp:cNvGraphicFramePr>
-              <a:graphicFrameLocks xmlns:a="http://schemas.openxmlformats.org/drawingml/2006/main" noChangeAspect="1"/>
-            </wp:cNvGraphicFramePr>
-            <a:graphic xmlns:a="http://schemas.openxmlformats.org/drawingml/2006/main">
-              <a:graphicData uri="http://schemas.openxmlformats.org/drawingml/2006/picture">
-                <pic:pic xmlns:pic="http://schemas.openxmlformats.org/drawingml/2006/picture">
-                  <pic:nvPicPr>
-                    <pic:cNvPr id="0" name="Picture 8" descr="C:\figs\logout.JPG"/>
-                    <pic:cNvPicPr>
-                      <a:picLocks noChangeAspect="1" noChangeArrowheads="1"/>
-                    </pic:cNvPicPr>
-                  </pic:nvPicPr>
-                  <pic:blipFill>
-                    <a:blip r:embed="rId26" cstate="print">
-                      <a:extLst>
-                        <a:ext uri="{28A0092B-C50C-407E-A947-70E740481C1C}">
-                          <a14:useLocalDpi xmlns:a14="http://schemas.microsoft.com/office/drawing/2010/main" val="0"/>
-                        </a:ext>
-                      </a:extLst>
-                    </a:blip>
-                    <a:srcRect/>
-                    <a:stretch>
-                      <a:fillRect/>
-                    </a:stretch>
-                  </pic:blipFill>
-                  <pic:spPr bwMode="auto">
-                    <a:xfrm>
-                      <a:off x="0" y="0"/>
-                      <a:ext cx="2005136" cy="2228124"/>
-                    </a:xfrm>
-                    <a:prstGeom prst="rect">
-                      <a:avLst/>
-                    </a:prstGeom>
-                    <a:noFill/>
-                    <a:ln>
-                      <a:noFill/>
-                    </a:ln>
-                  </pic:spPr>
-                </pic:pic>
-              </a:graphicData>
-            </a:graphic>
-          </wp:inline>
-        </w:drawing>
-      </w:r>
-    </w:p>
-    <w:p>
-      <w:r>
-        <w:t>19. After logging out, you can log back in with user=diyuser</w:t>
-      </w:r>
-      <w:r>
-        <w:t>3</w:t>
-      </w:r>
-      <w:r>
-        <w:t xml:space="preserve"> and password=diyuser</w:t>
-      </w:r>
-      <w:r>
-        <w:t>3</w:t>
-      </w:r>
-      <w:r>
-        <w:t>.  Confirm that your date and time are set as expected.</w:t>
-      </w:r>
     </w:p>
     <w:p/>
     <w:sectPr>
-      <w:headerReference w:type="default" r:id="rId27"/>
-      <w:footerReference w:type="default" r:id="rId28"/>
+      <w:headerReference w:type="default" r:id="rId34"/>
+      <w:footerReference w:type="default" r:id="rId35"/>
       <w:pgSz w:w="12240" w:h="15840"/>
       <w:pgMar w:top="540" w:right="720" w:bottom="540" w:left="720" w:header="720" w:footer="720" w:gutter="0"/>
       <w:cols w:space="720"/>
@@ -2082,7 +3467,7 @@
 </file>
 
 <file path=word/endnotes.xml><?xml version="1.0" encoding="utf-8"?>
-<w:endnotes xmlns:wpc="http://schemas.microsoft.com/office/word/2010/wordprocessingCanvas" xmlns:cx="http://schemas.microsoft.com/office/drawing/2014/chartex" xmlns:cx1="http://schemas.microsoft.com/office/drawing/2015/9/8/chartex" xmlns:cx2="http://schemas.microsoft.com/office/drawing/2015/10/21/chartex" xmlns:cx3="http://schemas.microsoft.com/office/drawing/2016/5/9/chartex" xmlns:cx4="http://schemas.microsoft.com/office/drawing/2016/5/10/chartex" xmlns:cx5="http://schemas.microsoft.com/office/drawing/2016/5/11/chartex" xmlns:cx6="http://schemas.microsoft.com/office/drawing/2016/5/12/chartex" xmlns:cx7="http://schemas.microsoft.com/office/drawing/2016/5/13/chartex" xmlns:cx8="http://schemas.microsoft.com/office/drawing/2016/5/14/chartex" xmlns:mc="http://schemas.openxmlformats.org/markup-compatibility/2006" xmlns:aink="http://schemas.microsoft.com/office/drawing/2016/ink" xmlns:am3d="http://schemas.microsoft.com/office/drawing/2017/model3d" xmlns:o="urn:schemas-microsoft-com:office:office" xmlns:r="http://schemas.openxmlformats.org/officeDocument/2006/relationships" xmlns:m="http://schemas.openxmlformats.org/officeDocument/2006/math" xmlns:v="urn:schemas-microsoft-com:vml" xmlns:wp14="http://schemas.microsoft.com/office/word/2010/wordprocessingDrawing" xmlns:wp="http://schemas.openxmlformats.org/drawingml/2006/wordprocessingDrawing" xmlns:w10="urn:schemas-microsoft-com:office:word" xmlns:w="http://schemas.openxmlformats.org/wordprocessingml/2006/main" xmlns:w14="http://schemas.microsoft.com/office/word/2010/wordml" xmlns:w15="http://schemas.microsoft.com/office/word/2012/wordml" xmlns:w16cex="http://schemas.microsoft.com/office/word/2018/wordml/cex" xmlns:w16cid="http://schemas.microsoft.com/office/word/2016/wordml/cid" xmlns:w16="http://schemas.microsoft.com/office/word/2018/wordml" xmlns:w16se="http://schemas.microsoft.com/office/word/2015/wordml/symex" xmlns:wpg="http://schemas.microsoft.com/office/word/2010/wordprocessingGroup" xmlns:wpi="http://schemas.microsoft.com/office/word/2010/wordprocessingInk" xmlns:wne="http://schemas.microsoft.com/office/word/2006/wordml" xmlns:wps="http://schemas.microsoft.com/office/word/2010/wordprocessingShape" mc:Ignorable="w14 w15 w16se w16cid w16 w16cex wp14">
+<w:endnotes xmlns:wpc="http://schemas.microsoft.com/office/word/2010/wordprocessingCanvas" xmlns:cx="http://schemas.microsoft.com/office/drawing/2014/chartex" xmlns:cx1="http://schemas.microsoft.com/office/drawing/2015/9/8/chartex" xmlns:cx2="http://schemas.microsoft.com/office/drawing/2015/10/21/chartex" xmlns:cx3="http://schemas.microsoft.com/office/drawing/2016/5/9/chartex" xmlns:cx4="http://schemas.microsoft.com/office/drawing/2016/5/10/chartex" xmlns:cx5="http://schemas.microsoft.com/office/drawing/2016/5/11/chartex" xmlns:cx6="http://schemas.microsoft.com/office/drawing/2016/5/12/chartex" xmlns:cx7="http://schemas.microsoft.com/office/drawing/2016/5/13/chartex" xmlns:cx8="http://schemas.microsoft.com/office/drawing/2016/5/14/chartex" xmlns:mc="http://schemas.openxmlformats.org/markup-compatibility/2006" xmlns:aink="http://schemas.microsoft.com/office/drawing/2016/ink" xmlns:am3d="http://schemas.microsoft.com/office/drawing/2017/model3d" xmlns:o="urn:schemas-microsoft-com:office:office" xmlns:r="http://schemas.openxmlformats.org/officeDocument/2006/relationships" xmlns:m="http://schemas.openxmlformats.org/officeDocument/2006/math" xmlns:v="urn:schemas-microsoft-com:vml" xmlns:wp14="http://schemas.microsoft.com/office/word/2010/wordprocessingDrawing" xmlns:wp="http://schemas.openxmlformats.org/drawingml/2006/wordprocessingDrawing" xmlns:w10="urn:schemas-microsoft-com:office:word" xmlns:w="http://schemas.openxmlformats.org/wordprocessingml/2006/main" xmlns:w14="http://schemas.microsoft.com/office/word/2010/wordml" xmlns:w15="http://schemas.microsoft.com/office/word/2012/wordml" xmlns:w16cex="http://schemas.microsoft.com/office/word/2018/wordml/cex" xmlns:w16cid="http://schemas.microsoft.com/office/word/2016/wordml/cid" xmlns:w16="http://schemas.microsoft.com/office/word/2018/wordml" xmlns:w16sdtdh="http://schemas.microsoft.com/office/word/2020/wordml/sdtdatahash" xmlns:w16se="http://schemas.microsoft.com/office/word/2015/wordml/symex" xmlns:wpg="http://schemas.microsoft.com/office/word/2010/wordprocessingGroup" xmlns:wpi="http://schemas.microsoft.com/office/word/2010/wordprocessingInk" xmlns:wne="http://schemas.microsoft.com/office/word/2006/wordml" xmlns:wps="http://schemas.microsoft.com/office/word/2010/wordprocessingShape" mc:Ignorable="w14 w15 w16se w16cid w16 w16cex w16sdtdh wp14">
   <w:endnote w:type="separator" w:id="-1">
     <w:p>
       <w:pPr>
@@ -2107,7 +3492,7 @@
 </file>
 
 <file path=word/footer1.xml><?xml version="1.0" encoding="utf-8"?>
-<w:ftr xmlns:wpc="http://schemas.microsoft.com/office/word/2010/wordprocessingCanvas" xmlns:cx="http://schemas.microsoft.com/office/drawing/2014/chartex" xmlns:cx1="http://schemas.microsoft.com/office/drawing/2015/9/8/chartex" xmlns:cx2="http://schemas.microsoft.com/office/drawing/2015/10/21/chartex" xmlns:cx3="http://schemas.microsoft.com/office/drawing/2016/5/9/chartex" xmlns:cx4="http://schemas.microsoft.com/office/drawing/2016/5/10/chartex" xmlns:cx5="http://schemas.microsoft.com/office/drawing/2016/5/11/chartex" xmlns:cx6="http://schemas.microsoft.com/office/drawing/2016/5/12/chartex" xmlns:cx7="http://schemas.microsoft.com/office/drawing/2016/5/13/chartex" xmlns:cx8="http://schemas.microsoft.com/office/drawing/2016/5/14/chartex" xmlns:mc="http://schemas.openxmlformats.org/markup-compatibility/2006" xmlns:aink="http://schemas.microsoft.com/office/drawing/2016/ink" xmlns:am3d="http://schemas.microsoft.com/office/drawing/2017/model3d" xmlns:o="urn:schemas-microsoft-com:office:office" xmlns:r="http://schemas.openxmlformats.org/officeDocument/2006/relationships" xmlns:m="http://schemas.openxmlformats.org/officeDocument/2006/math" xmlns:v="urn:schemas-microsoft-com:vml" xmlns:wp14="http://schemas.microsoft.com/office/word/2010/wordprocessingDrawing" xmlns:wp="http://schemas.openxmlformats.org/drawingml/2006/wordprocessingDrawing" xmlns:w10="urn:schemas-microsoft-com:office:word" xmlns:w="http://schemas.openxmlformats.org/wordprocessingml/2006/main" xmlns:w14="http://schemas.microsoft.com/office/word/2010/wordml" xmlns:w15="http://schemas.microsoft.com/office/word/2012/wordml" xmlns:w16cex="http://schemas.microsoft.com/office/word/2018/wordml/cex" xmlns:w16cid="http://schemas.microsoft.com/office/word/2016/wordml/cid" xmlns:w16="http://schemas.microsoft.com/office/word/2018/wordml" xmlns:w16se="http://schemas.microsoft.com/office/word/2015/wordml/symex" xmlns:wpg="http://schemas.microsoft.com/office/word/2010/wordprocessingGroup" xmlns:wpi="http://schemas.microsoft.com/office/word/2010/wordprocessingInk" xmlns:wne="http://schemas.microsoft.com/office/word/2006/wordml" xmlns:wps="http://schemas.microsoft.com/office/word/2010/wordprocessingShape" mc:Ignorable="w14 w15 w16se w16cid w16 w16cex wp14">
+<w:ftr xmlns:wpc="http://schemas.microsoft.com/office/word/2010/wordprocessingCanvas" xmlns:cx="http://schemas.microsoft.com/office/drawing/2014/chartex" xmlns:cx1="http://schemas.microsoft.com/office/drawing/2015/9/8/chartex" xmlns:cx2="http://schemas.microsoft.com/office/drawing/2015/10/21/chartex" xmlns:cx3="http://schemas.microsoft.com/office/drawing/2016/5/9/chartex" xmlns:cx4="http://schemas.microsoft.com/office/drawing/2016/5/10/chartex" xmlns:cx5="http://schemas.microsoft.com/office/drawing/2016/5/11/chartex" xmlns:cx6="http://schemas.microsoft.com/office/drawing/2016/5/12/chartex" xmlns:cx7="http://schemas.microsoft.com/office/drawing/2016/5/13/chartex" xmlns:cx8="http://schemas.microsoft.com/office/drawing/2016/5/14/chartex" xmlns:mc="http://schemas.openxmlformats.org/markup-compatibility/2006" xmlns:aink="http://schemas.microsoft.com/office/drawing/2016/ink" xmlns:am3d="http://schemas.microsoft.com/office/drawing/2017/model3d" xmlns:o="urn:schemas-microsoft-com:office:office" xmlns:r="http://schemas.openxmlformats.org/officeDocument/2006/relationships" xmlns:m="http://schemas.openxmlformats.org/officeDocument/2006/math" xmlns:v="urn:schemas-microsoft-com:vml" xmlns:wp14="http://schemas.microsoft.com/office/word/2010/wordprocessingDrawing" xmlns:wp="http://schemas.openxmlformats.org/drawingml/2006/wordprocessingDrawing" xmlns:w10="urn:schemas-microsoft-com:office:word" xmlns:w="http://schemas.openxmlformats.org/wordprocessingml/2006/main" xmlns:w14="http://schemas.microsoft.com/office/word/2010/wordml" xmlns:w15="http://schemas.microsoft.com/office/word/2012/wordml" xmlns:w16cex="http://schemas.microsoft.com/office/word/2018/wordml/cex" xmlns:w16cid="http://schemas.microsoft.com/office/word/2016/wordml/cid" xmlns:w16="http://schemas.microsoft.com/office/word/2018/wordml" xmlns:w16sdtdh="http://schemas.microsoft.com/office/word/2020/wordml/sdtdatahash" xmlns:w16se="http://schemas.microsoft.com/office/word/2015/wordml/symex" xmlns:wpg="http://schemas.microsoft.com/office/word/2010/wordprocessingGroup" xmlns:wpi="http://schemas.microsoft.com/office/word/2010/wordprocessingInk" xmlns:wne="http://schemas.microsoft.com/office/word/2006/wordml" xmlns:wps="http://schemas.microsoft.com/office/word/2010/wordprocessingShape" mc:Ignorable="w14 w15 w16se w16cid w16 w16cex w16sdtdh wp14">
   <w:p>
     <w:pPr>
       <w:pStyle w:val="Footer"/>
@@ -2363,7 +3748,7 @@
       <w:t>2</w:t>
     </w:r>
     <w:r>
-      <w:t>1</w:t>
+      <w:t>2</w:t>
     </w:r>
     <w:r>
       <w:t xml:space="preserve"> </w:t>
@@ -2382,7 +3767,7 @@
 </file>
 
 <file path=word/footnotes.xml><?xml version="1.0" encoding="utf-8"?>
-<w:footnotes xmlns:wpc="http://schemas.microsoft.com/office/word/2010/wordprocessingCanvas" xmlns:cx="http://schemas.microsoft.com/office/drawing/2014/chartex" xmlns:cx1="http://schemas.microsoft.com/office/drawing/2015/9/8/chartex" xmlns:cx2="http://schemas.microsoft.com/office/drawing/2015/10/21/chartex" xmlns:cx3="http://schemas.microsoft.com/office/drawing/2016/5/9/chartex" xmlns:cx4="http://schemas.microsoft.com/office/drawing/2016/5/10/chartex" xmlns:cx5="http://schemas.microsoft.com/office/drawing/2016/5/11/chartex" xmlns:cx6="http://schemas.microsoft.com/office/drawing/2016/5/12/chartex" xmlns:cx7="http://schemas.microsoft.com/office/drawing/2016/5/13/chartex" xmlns:cx8="http://schemas.microsoft.com/office/drawing/2016/5/14/chartex" xmlns:mc="http://schemas.openxmlformats.org/markup-compatibility/2006" xmlns:aink="http://schemas.microsoft.com/office/drawing/2016/ink" xmlns:am3d="http://schemas.microsoft.com/office/drawing/2017/model3d" xmlns:o="urn:schemas-microsoft-com:office:office" xmlns:r="http://schemas.openxmlformats.org/officeDocument/2006/relationships" xmlns:m="http://schemas.openxmlformats.org/officeDocument/2006/math" xmlns:v="urn:schemas-microsoft-com:vml" xmlns:wp14="http://schemas.microsoft.com/office/word/2010/wordprocessingDrawing" xmlns:wp="http://schemas.openxmlformats.org/drawingml/2006/wordprocessingDrawing" xmlns:w10="urn:schemas-microsoft-com:office:word" xmlns:w="http://schemas.openxmlformats.org/wordprocessingml/2006/main" xmlns:w14="http://schemas.microsoft.com/office/word/2010/wordml" xmlns:w15="http://schemas.microsoft.com/office/word/2012/wordml" xmlns:w16cex="http://schemas.microsoft.com/office/word/2018/wordml/cex" xmlns:w16cid="http://schemas.microsoft.com/office/word/2016/wordml/cid" xmlns:w16="http://schemas.microsoft.com/office/word/2018/wordml" xmlns:w16se="http://schemas.microsoft.com/office/word/2015/wordml/symex" xmlns:wpg="http://schemas.microsoft.com/office/word/2010/wordprocessingGroup" xmlns:wpi="http://schemas.microsoft.com/office/word/2010/wordprocessingInk" xmlns:wne="http://schemas.microsoft.com/office/word/2006/wordml" xmlns:wps="http://schemas.microsoft.com/office/word/2010/wordprocessingShape" mc:Ignorable="w14 w15 w16se w16cid w16 w16cex wp14">
+<w:footnotes xmlns:wpc="http://schemas.microsoft.com/office/word/2010/wordprocessingCanvas" xmlns:cx="http://schemas.microsoft.com/office/drawing/2014/chartex" xmlns:cx1="http://schemas.microsoft.com/office/drawing/2015/9/8/chartex" xmlns:cx2="http://schemas.microsoft.com/office/drawing/2015/10/21/chartex" xmlns:cx3="http://schemas.microsoft.com/office/drawing/2016/5/9/chartex" xmlns:cx4="http://schemas.microsoft.com/office/drawing/2016/5/10/chartex" xmlns:cx5="http://schemas.microsoft.com/office/drawing/2016/5/11/chartex" xmlns:cx6="http://schemas.microsoft.com/office/drawing/2016/5/12/chartex" xmlns:cx7="http://schemas.microsoft.com/office/drawing/2016/5/13/chartex" xmlns:cx8="http://schemas.microsoft.com/office/drawing/2016/5/14/chartex" xmlns:mc="http://schemas.openxmlformats.org/markup-compatibility/2006" xmlns:aink="http://schemas.microsoft.com/office/drawing/2016/ink" xmlns:am3d="http://schemas.microsoft.com/office/drawing/2017/model3d" xmlns:o="urn:schemas-microsoft-com:office:office" xmlns:r="http://schemas.openxmlformats.org/officeDocument/2006/relationships" xmlns:m="http://schemas.openxmlformats.org/officeDocument/2006/math" xmlns:v="urn:schemas-microsoft-com:vml" xmlns:wp14="http://schemas.microsoft.com/office/word/2010/wordprocessingDrawing" xmlns:wp="http://schemas.openxmlformats.org/drawingml/2006/wordprocessingDrawing" xmlns:w10="urn:schemas-microsoft-com:office:word" xmlns:w="http://schemas.openxmlformats.org/wordprocessingml/2006/main" xmlns:w14="http://schemas.microsoft.com/office/word/2010/wordml" xmlns:w15="http://schemas.microsoft.com/office/word/2012/wordml" xmlns:w16cex="http://schemas.microsoft.com/office/word/2018/wordml/cex" xmlns:w16cid="http://schemas.microsoft.com/office/word/2016/wordml/cid" xmlns:w16="http://schemas.microsoft.com/office/word/2018/wordml" xmlns:w16sdtdh="http://schemas.microsoft.com/office/word/2020/wordml/sdtdatahash" xmlns:w16se="http://schemas.microsoft.com/office/word/2015/wordml/symex" xmlns:wpg="http://schemas.microsoft.com/office/word/2010/wordprocessingGroup" xmlns:wpi="http://schemas.microsoft.com/office/word/2010/wordprocessingInk" xmlns:wne="http://schemas.microsoft.com/office/word/2006/wordml" xmlns:wps="http://schemas.microsoft.com/office/word/2010/wordprocessingShape" mc:Ignorable="w14 w15 w16se w16cid w16 w16cex w16sdtdh wp14">
   <w:footnote w:type="separator" w:id="-1">
     <w:p>
       <w:pPr>
@@ -2407,7 +3792,7 @@
 </file>
 
 <file path=word/header1.xml><?xml version="1.0" encoding="utf-8"?>
-<w:hdr xmlns:wpc="http://schemas.microsoft.com/office/word/2010/wordprocessingCanvas" xmlns:cx="http://schemas.microsoft.com/office/drawing/2014/chartex" xmlns:cx1="http://schemas.microsoft.com/office/drawing/2015/9/8/chartex" xmlns:cx2="http://schemas.microsoft.com/office/drawing/2015/10/21/chartex" xmlns:cx3="http://schemas.microsoft.com/office/drawing/2016/5/9/chartex" xmlns:cx4="http://schemas.microsoft.com/office/drawing/2016/5/10/chartex" xmlns:cx5="http://schemas.microsoft.com/office/drawing/2016/5/11/chartex" xmlns:cx6="http://schemas.microsoft.com/office/drawing/2016/5/12/chartex" xmlns:cx7="http://schemas.microsoft.com/office/drawing/2016/5/13/chartex" xmlns:cx8="http://schemas.microsoft.com/office/drawing/2016/5/14/chartex" xmlns:mc="http://schemas.openxmlformats.org/markup-compatibility/2006" xmlns:aink="http://schemas.microsoft.com/office/drawing/2016/ink" xmlns:am3d="http://schemas.microsoft.com/office/drawing/2017/model3d" xmlns:o="urn:schemas-microsoft-com:office:office" xmlns:r="http://schemas.openxmlformats.org/officeDocument/2006/relationships" xmlns:m="http://schemas.openxmlformats.org/officeDocument/2006/math" xmlns:v="urn:schemas-microsoft-com:vml" xmlns:wp14="http://schemas.microsoft.com/office/word/2010/wordprocessingDrawing" xmlns:wp="http://schemas.openxmlformats.org/drawingml/2006/wordprocessingDrawing" xmlns:w10="urn:schemas-microsoft-com:office:word" xmlns:w="http://schemas.openxmlformats.org/wordprocessingml/2006/main" xmlns:w14="http://schemas.microsoft.com/office/word/2010/wordml" xmlns:w15="http://schemas.microsoft.com/office/word/2012/wordml" xmlns:w16cex="http://schemas.microsoft.com/office/word/2018/wordml/cex" xmlns:w16cid="http://schemas.microsoft.com/office/word/2016/wordml/cid" xmlns:w16="http://schemas.microsoft.com/office/word/2018/wordml" xmlns:w16se="http://schemas.microsoft.com/office/word/2015/wordml/symex" xmlns:wpg="http://schemas.microsoft.com/office/word/2010/wordprocessingGroup" xmlns:wpi="http://schemas.microsoft.com/office/word/2010/wordprocessingInk" xmlns:wne="http://schemas.microsoft.com/office/word/2006/wordml" xmlns:wps="http://schemas.microsoft.com/office/word/2010/wordprocessingShape" mc:Ignorable="w14 w15 w16se w16cid w16 w16cex wp14">
+<w:hdr xmlns:wpc="http://schemas.microsoft.com/office/word/2010/wordprocessingCanvas" xmlns:cx="http://schemas.microsoft.com/office/drawing/2014/chartex" xmlns:cx1="http://schemas.microsoft.com/office/drawing/2015/9/8/chartex" xmlns:cx2="http://schemas.microsoft.com/office/drawing/2015/10/21/chartex" xmlns:cx3="http://schemas.microsoft.com/office/drawing/2016/5/9/chartex" xmlns:cx4="http://schemas.microsoft.com/office/drawing/2016/5/10/chartex" xmlns:cx5="http://schemas.microsoft.com/office/drawing/2016/5/11/chartex" xmlns:cx6="http://schemas.microsoft.com/office/drawing/2016/5/12/chartex" xmlns:cx7="http://schemas.microsoft.com/office/drawing/2016/5/13/chartex" xmlns:cx8="http://schemas.microsoft.com/office/drawing/2016/5/14/chartex" xmlns:mc="http://schemas.openxmlformats.org/markup-compatibility/2006" xmlns:aink="http://schemas.microsoft.com/office/drawing/2016/ink" xmlns:am3d="http://schemas.microsoft.com/office/drawing/2017/model3d" xmlns:o="urn:schemas-microsoft-com:office:office" xmlns:r="http://schemas.openxmlformats.org/officeDocument/2006/relationships" xmlns:m="http://schemas.openxmlformats.org/officeDocument/2006/math" xmlns:v="urn:schemas-microsoft-com:vml" xmlns:wp14="http://schemas.microsoft.com/office/word/2010/wordprocessingDrawing" xmlns:wp="http://schemas.openxmlformats.org/drawingml/2006/wordprocessingDrawing" xmlns:w10="urn:schemas-microsoft-com:office:word" xmlns:w="http://schemas.openxmlformats.org/wordprocessingml/2006/main" xmlns:w14="http://schemas.microsoft.com/office/word/2010/wordml" xmlns:w15="http://schemas.microsoft.com/office/word/2012/wordml" xmlns:w16cex="http://schemas.microsoft.com/office/word/2018/wordml/cex" xmlns:w16cid="http://schemas.microsoft.com/office/word/2016/wordml/cid" xmlns:w16="http://schemas.microsoft.com/office/word/2018/wordml" xmlns:w16sdtdh="http://schemas.microsoft.com/office/word/2020/wordml/sdtdatahash" xmlns:w16se="http://schemas.microsoft.com/office/word/2015/wordml/symex" xmlns:wpg="http://schemas.microsoft.com/office/word/2010/wordprocessingGroup" xmlns:wpi="http://schemas.microsoft.com/office/word/2010/wordprocessingInk" xmlns:wne="http://schemas.microsoft.com/office/word/2006/wordml" xmlns:wps="http://schemas.microsoft.com/office/word/2010/wordprocessingShape" mc:Ignorable="w14 w15 w16se w16cid w16 w16cex w16sdtdh wp14">
   <w:sdt>
     <w:sdtPr>
       <w:id w:val="-1972513868"/>
@@ -2464,14 +3849,14 @@
                           </a:ln>
                           <a:extLst>
                             <a:ext uri="{909E8E84-426E-40dd-AFC4-6F175D3DCCD1}">
-                              <a14:hiddenFill xmlns="" xmlns:mo="http://schemas.microsoft.com/office/mac/office/2008/main" xmlns:mv="urn:schemas-microsoft-com:mac:vml" xmlns:o="urn:schemas-microsoft-com:office:office" xmlns:v="urn:schemas-microsoft-com:vml" xmlns:w10="urn:schemas-microsoft-com:office:word" xmlns:w="http://schemas.openxmlformats.org/wordprocessingml/2006/main" xmlns:a14="http://schemas.microsoft.com/office/drawing/2010/main">
+                              <a14:hiddenFill xmlns:a14="http://schemas.microsoft.com/office/drawing/2010/main" xmlns:w="http://schemas.openxmlformats.org/wordprocessingml/2006/main" xmlns:w10="urn:schemas-microsoft-com:office:word" xmlns:v="urn:schemas-microsoft-com:vml" xmlns:o="urn:schemas-microsoft-com:office:office" xmlns:mv="urn:schemas-microsoft-com:mac:vml" xmlns:mo="http://schemas.microsoft.com/office/mac/office/2008/main" xmlns="">
                                 <a:solidFill>
                                   <a:srgbClr val="FFFFFF"/>
                                 </a:solidFill>
                               </a14:hiddenFill>
                             </a:ext>
                             <a:ext uri="{91240B29-F687-4f45-9708-019B960494DF}">
-                              <a14:hiddenLine xmlns="" xmlns:mo="http://schemas.microsoft.com/office/mac/office/2008/main" xmlns:mv="urn:schemas-microsoft-com:mac:vml" xmlns:o="urn:schemas-microsoft-com:office:office" xmlns:v="urn:schemas-microsoft-com:vml" xmlns:w10="urn:schemas-microsoft-com:office:word" xmlns:w="http://schemas.openxmlformats.org/wordprocessingml/2006/main" xmlns:a14="http://schemas.microsoft.com/office/drawing/2010/main" w="9525">
+                              <a14:hiddenLine xmlns:a14="http://schemas.microsoft.com/office/drawing/2010/main" xmlns:w="http://schemas.openxmlformats.org/wordprocessingml/2006/main" xmlns:w10="urn:schemas-microsoft-com:office:word" xmlns:v="urn:schemas-microsoft-com:vml" xmlns:o="urn:schemas-microsoft-com:office:office" xmlns:mv="urn:schemas-microsoft-com:mac:vml" xmlns:mo="http://schemas.microsoft.com/office/mac/office/2008/main" xmlns="" w="9525">
                                 <a:solidFill>
                                   <a:srgbClr val="000000"/>
                                 </a:solidFill>
@@ -2619,7 +4004,7 @@
 </file>
 
 <file path=word/numbering.xml><?xml version="1.0" encoding="utf-8"?>
-<w:numbering xmlns:wpc="http://schemas.microsoft.com/office/word/2010/wordprocessingCanvas" xmlns:cx="http://schemas.microsoft.com/office/drawing/2014/chartex" xmlns:cx1="http://schemas.microsoft.com/office/drawing/2015/9/8/chartex" xmlns:cx2="http://schemas.microsoft.com/office/drawing/2015/10/21/chartex" xmlns:cx3="http://schemas.microsoft.com/office/drawing/2016/5/9/chartex" xmlns:cx4="http://schemas.microsoft.com/office/drawing/2016/5/10/chartex" xmlns:cx5="http://schemas.microsoft.com/office/drawing/2016/5/11/chartex" xmlns:cx6="http://schemas.microsoft.com/office/drawing/2016/5/12/chartex" xmlns:cx7="http://schemas.microsoft.com/office/drawing/2016/5/13/chartex" xmlns:cx8="http://schemas.microsoft.com/office/drawing/2016/5/14/chartex" xmlns:mc="http://schemas.openxmlformats.org/markup-compatibility/2006" xmlns:aink="http://schemas.microsoft.com/office/drawing/2016/ink" xmlns:am3d="http://schemas.microsoft.com/office/drawing/2017/model3d" xmlns:o="urn:schemas-microsoft-com:office:office" xmlns:r="http://schemas.openxmlformats.org/officeDocument/2006/relationships" xmlns:m="http://schemas.openxmlformats.org/officeDocument/2006/math" xmlns:v="urn:schemas-microsoft-com:vml" xmlns:wp14="http://schemas.microsoft.com/office/word/2010/wordprocessingDrawing" xmlns:wp="http://schemas.openxmlformats.org/drawingml/2006/wordprocessingDrawing" xmlns:w10="urn:schemas-microsoft-com:office:word" xmlns:w="http://schemas.openxmlformats.org/wordprocessingml/2006/main" xmlns:w14="http://schemas.microsoft.com/office/word/2010/wordml" xmlns:w15="http://schemas.microsoft.com/office/word/2012/wordml" xmlns:w16cex="http://schemas.microsoft.com/office/word/2018/wordml/cex" xmlns:w16cid="http://schemas.microsoft.com/office/word/2016/wordml/cid" xmlns:w16="http://schemas.microsoft.com/office/word/2018/wordml" xmlns:w16se="http://schemas.microsoft.com/office/word/2015/wordml/symex" xmlns:wpg="http://schemas.microsoft.com/office/word/2010/wordprocessingGroup" xmlns:wpi="http://schemas.microsoft.com/office/word/2010/wordprocessingInk" xmlns:wne="http://schemas.microsoft.com/office/word/2006/wordml" xmlns:wps="http://schemas.microsoft.com/office/word/2010/wordprocessingShape" mc:Ignorable="w14 w15 w16se w16cid w16 w16cex wp14">
+<w:numbering xmlns:wpc="http://schemas.microsoft.com/office/word/2010/wordprocessingCanvas" xmlns:cx="http://schemas.microsoft.com/office/drawing/2014/chartex" xmlns:cx1="http://schemas.microsoft.com/office/drawing/2015/9/8/chartex" xmlns:cx2="http://schemas.microsoft.com/office/drawing/2015/10/21/chartex" xmlns:cx3="http://schemas.microsoft.com/office/drawing/2016/5/9/chartex" xmlns:cx4="http://schemas.microsoft.com/office/drawing/2016/5/10/chartex" xmlns:cx5="http://schemas.microsoft.com/office/drawing/2016/5/11/chartex" xmlns:cx6="http://schemas.microsoft.com/office/drawing/2016/5/12/chartex" xmlns:cx7="http://schemas.microsoft.com/office/drawing/2016/5/13/chartex" xmlns:cx8="http://schemas.microsoft.com/office/drawing/2016/5/14/chartex" xmlns:mc="http://schemas.openxmlformats.org/markup-compatibility/2006" xmlns:aink="http://schemas.microsoft.com/office/drawing/2016/ink" xmlns:am3d="http://schemas.microsoft.com/office/drawing/2017/model3d" xmlns:o="urn:schemas-microsoft-com:office:office" xmlns:r="http://schemas.openxmlformats.org/officeDocument/2006/relationships" xmlns:m="http://schemas.openxmlformats.org/officeDocument/2006/math" xmlns:v="urn:schemas-microsoft-com:vml" xmlns:wp14="http://schemas.microsoft.com/office/word/2010/wordprocessingDrawing" xmlns:wp="http://schemas.openxmlformats.org/drawingml/2006/wordprocessingDrawing" xmlns:w10="urn:schemas-microsoft-com:office:word" xmlns:w="http://schemas.openxmlformats.org/wordprocessingml/2006/main" xmlns:w14="http://schemas.microsoft.com/office/word/2010/wordml" xmlns:w15="http://schemas.microsoft.com/office/word/2012/wordml" xmlns:w16cex="http://schemas.microsoft.com/office/word/2018/wordml/cex" xmlns:w16cid="http://schemas.microsoft.com/office/word/2016/wordml/cid" xmlns:w16="http://schemas.microsoft.com/office/word/2018/wordml" xmlns:w16sdtdh="http://schemas.microsoft.com/office/word/2020/wordml/sdtdatahash" xmlns:w16se="http://schemas.microsoft.com/office/word/2015/wordml/symex" xmlns:wpg="http://schemas.microsoft.com/office/word/2010/wordprocessingGroup" xmlns:wpi="http://schemas.microsoft.com/office/word/2010/wordprocessingInk" xmlns:wne="http://schemas.microsoft.com/office/word/2006/wordml" xmlns:wps="http://schemas.microsoft.com/office/word/2010/wordprocessingShape" mc:Ignorable="w14 w15 w16se w16cid w16 w16cex w16sdtdh wp14">
   <w:abstractNum w:abstractNumId="0" w15:restartNumberingAfterBreak="0">
     <w:nsid w:val="0E131EEB"/>
     <w:multiLevelType w:val="hybridMultilevel"/>
@@ -2733,14 +4118,130 @@
       </w:rPr>
     </w:lvl>
   </w:abstractNum>
+  <w:abstractNum w:abstractNumId="1" w15:restartNumberingAfterBreak="0">
+    <w:nsid w:val="68BB2D7D"/>
+    <w:multiLevelType w:val="hybridMultilevel"/>
+    <w:tmpl w:val="94A8546E"/>
+    <w:lvl w:ilvl="0" w:tplc="BE0A226A">
+      <w:start w:val="5"/>
+      <w:numFmt w:val="bullet"/>
+      <w:lvlText w:val=""/>
+      <w:lvlJc w:val="left"/>
+      <w:pPr>
+        <w:ind w:left="720" w:hanging="360"/>
+      </w:pPr>
+      <w:rPr>
+        <w:rFonts w:ascii="Symbol" w:eastAsiaTheme="minorHAnsi" w:hAnsi="Symbol" w:cstheme="minorBidi" w:hint="default"/>
+      </w:rPr>
+    </w:lvl>
+    <w:lvl w:ilvl="1" w:tplc="04090003" w:tentative="1">
+      <w:start w:val="1"/>
+      <w:numFmt w:val="bullet"/>
+      <w:lvlText w:val="o"/>
+      <w:lvlJc w:val="left"/>
+      <w:pPr>
+        <w:ind w:left="1440" w:hanging="360"/>
+      </w:pPr>
+      <w:rPr>
+        <w:rFonts w:ascii="Courier New" w:hAnsi="Courier New" w:cs="Courier New" w:hint="default"/>
+      </w:rPr>
+    </w:lvl>
+    <w:lvl w:ilvl="2" w:tplc="04090005" w:tentative="1">
+      <w:start w:val="1"/>
+      <w:numFmt w:val="bullet"/>
+      <w:lvlText w:val=""/>
+      <w:lvlJc w:val="left"/>
+      <w:pPr>
+        <w:ind w:left="2160" w:hanging="360"/>
+      </w:pPr>
+      <w:rPr>
+        <w:rFonts w:ascii="Wingdings" w:hAnsi="Wingdings" w:hint="default"/>
+      </w:rPr>
+    </w:lvl>
+    <w:lvl w:ilvl="3" w:tplc="04090001" w:tentative="1">
+      <w:start w:val="1"/>
+      <w:numFmt w:val="bullet"/>
+      <w:lvlText w:val=""/>
+      <w:lvlJc w:val="left"/>
+      <w:pPr>
+        <w:ind w:left="2880" w:hanging="360"/>
+      </w:pPr>
+      <w:rPr>
+        <w:rFonts w:ascii="Symbol" w:hAnsi="Symbol" w:hint="default"/>
+      </w:rPr>
+    </w:lvl>
+    <w:lvl w:ilvl="4" w:tplc="04090003" w:tentative="1">
+      <w:start w:val="1"/>
+      <w:numFmt w:val="bullet"/>
+      <w:lvlText w:val="o"/>
+      <w:lvlJc w:val="left"/>
+      <w:pPr>
+        <w:ind w:left="3600" w:hanging="360"/>
+      </w:pPr>
+      <w:rPr>
+        <w:rFonts w:ascii="Courier New" w:hAnsi="Courier New" w:cs="Courier New" w:hint="default"/>
+      </w:rPr>
+    </w:lvl>
+    <w:lvl w:ilvl="5" w:tplc="04090005" w:tentative="1">
+      <w:start w:val="1"/>
+      <w:numFmt w:val="bullet"/>
+      <w:lvlText w:val=""/>
+      <w:lvlJc w:val="left"/>
+      <w:pPr>
+        <w:ind w:left="4320" w:hanging="360"/>
+      </w:pPr>
+      <w:rPr>
+        <w:rFonts w:ascii="Wingdings" w:hAnsi="Wingdings" w:hint="default"/>
+      </w:rPr>
+    </w:lvl>
+    <w:lvl w:ilvl="6" w:tplc="04090001" w:tentative="1">
+      <w:start w:val="1"/>
+      <w:numFmt w:val="bullet"/>
+      <w:lvlText w:val=""/>
+      <w:lvlJc w:val="left"/>
+      <w:pPr>
+        <w:ind w:left="5040" w:hanging="360"/>
+      </w:pPr>
+      <w:rPr>
+        <w:rFonts w:ascii="Symbol" w:hAnsi="Symbol" w:hint="default"/>
+      </w:rPr>
+    </w:lvl>
+    <w:lvl w:ilvl="7" w:tplc="04090003" w:tentative="1">
+      <w:start w:val="1"/>
+      <w:numFmt w:val="bullet"/>
+      <w:lvlText w:val="o"/>
+      <w:lvlJc w:val="left"/>
+      <w:pPr>
+        <w:ind w:left="5760" w:hanging="360"/>
+      </w:pPr>
+      <w:rPr>
+        <w:rFonts w:ascii="Courier New" w:hAnsi="Courier New" w:cs="Courier New" w:hint="default"/>
+      </w:rPr>
+    </w:lvl>
+    <w:lvl w:ilvl="8" w:tplc="04090005" w:tentative="1">
+      <w:start w:val="1"/>
+      <w:numFmt w:val="bullet"/>
+      <w:lvlText w:val=""/>
+      <w:lvlJc w:val="left"/>
+      <w:pPr>
+        <w:ind w:left="6480" w:hanging="360"/>
+      </w:pPr>
+      <w:rPr>
+        <w:rFonts w:ascii="Wingdings" w:hAnsi="Wingdings" w:hint="default"/>
+      </w:rPr>
+    </w:lvl>
+  </w:abstractNum>
   <w:num w:numId="1">
     <w:abstractNumId w:val="0"/>
+  </w:num>
+  <w:num w:numId="2">
+    <w:abstractNumId w:val="1"/>
   </w:num>
 </w:numbering>
 </file>
 
 <file path=word/styles.xml><?xml version="1.0" encoding="utf-8"?>
-<w:styles xmlns:mc="http://schemas.openxmlformats.org/markup-compatibility/2006" xmlns:r="http://schemas.openxmlformats.org/officeDocument/2006/relationships" xmlns:w="http://schemas.openxmlformats.org/wordprocessingml/2006/main" xmlns:w14="http://schemas.microsoft.com/office/word/2010/wordml" xmlns:w15="http://schemas.microsoft.com/office/word/2012/wordml" xmlns:w16cex="http://schemas.microsoft.com/office/word/2018/wordml/cex" xmlns:w16cid="http://schemas.microsoft.com/office/word/2016/wordml/cid" xmlns:w16="http://schemas.microsoft.com/office/word/2018/wordml" xmlns:w16se="http://schemas.microsoft.com/office/word/2015/wordml/symex" mc:Ignorable="w14 w15 w16se w16cid w16 w16cex">
+<w:styles xmlns:mc="http://schemas.openxmlformats.org/markup-compatibility/2006" xmlns:r="http://schemas.openxmlformats.org/officeDocument/2006/relationships" xmlns:w="http://schemas.openxmlformats.org/wordprocessingml/2006/main" xmlns:w14="http://schemas.microsoft.com/office/word/2010/wordml" xmlns:w15="http://schemas.microsoft.com/office/word/2012/wordml" xmlns:w16cex="http://schemas.microsoft.com/office/word/2018/wordml/cex" xmlns:w16cid="http://schemas.microsoft.com/office/word/2016/wordml/cid" xmlns:w16="http://schemas.microsoft.com/office/word/2018/wordml" xmlns:w16sdtdh="http://schemas.microsoft.com/office/word/2020/wordml/sdtdatahash" xmlns:w16se="http://schemas.microsoft.com/office/word/2015/wordml/symex" mc:Ignorable="w14 w15 w16se w16cid w16 w16cex w16sdtdh">
   <w:docDefaults>
     <w:rPrDefault>
       <w:rPr>

</xml_diff>